<commit_message>
Updated for new information
</commit_message>
<xml_diff>
--- a/docs/LabJack_issues.docx
+++ b/docs/LabJack_issues.docx
@@ -20,7 +20,27 @@
           <w:sz w:val="24"/>
           <w:szCs w:val="24"/>
         </w:rPr>
-        <w:t>Problems and questions about LabJack modules and LJM library</w:t>
+        <w:t xml:space="preserve">Problems and questions about </w:t>
+      </w:r>
+      <w:proofErr w:type="spellStart"/>
+      <w:r>
+        <w:rPr>
+          <w:rFonts w:ascii="Times New Roman" w:hAnsi="Times New Roman" w:cs="Times New Roman"/>
+          <w:b/>
+          <w:sz w:val="24"/>
+          <w:szCs w:val="24"/>
+        </w:rPr>
+        <w:t>LabJack</w:t>
+      </w:r>
+      <w:proofErr w:type="spellEnd"/>
+      <w:r>
+        <w:rPr>
+          <w:rFonts w:ascii="Times New Roman" w:hAnsi="Times New Roman" w:cs="Times New Roman"/>
+          <w:b/>
+          <w:sz w:val="24"/>
+          <w:szCs w:val="24"/>
+        </w:rPr>
+        <w:t xml:space="preserve"> modules and LJM library</w:t>
       </w:r>
     </w:p>
     <w:p>
@@ -62,10 +82,8 @@
           <w:sz w:val="24"/>
           <w:szCs w:val="24"/>
         </w:rPr>
-        <w:t>November 15</w:t>
-      </w:r>
-      <w:bookmarkStart w:id="0" w:name="_GoBack"/>
-      <w:bookmarkEnd w:id="0"/>
+        <w:t>November 18</w:t>
+      </w:r>
       <w:r>
         <w:rPr>
           <w:rFonts w:ascii="Times New Roman" w:hAnsi="Times New Roman" w:cs="Times New Roman"/>
@@ -328,13 +346,23 @@
         </w:rPr>
         <w:t xml:space="preserve"> </w:t>
       </w:r>
-      <w:r>
-        <w:rPr>
-          <w:rFonts w:ascii="Times New Roman" w:hAnsi="Times New Roman" w:cs="Times New Roman"/>
-          <w:sz w:val="24"/>
-          <w:szCs w:val="24"/>
-        </w:rPr>
-        <w:t>Soloman said on 11/11/2022 that they are looking into this issue.</w:t>
+      <w:proofErr w:type="spellStart"/>
+      <w:r>
+        <w:rPr>
+          <w:rFonts w:ascii="Times New Roman" w:hAnsi="Times New Roman" w:cs="Times New Roman"/>
+          <w:sz w:val="24"/>
+          <w:szCs w:val="24"/>
+        </w:rPr>
+        <w:t>Soloman</w:t>
+      </w:r>
+      <w:proofErr w:type="spellEnd"/>
+      <w:r>
+        <w:rPr>
+          <w:rFonts w:ascii="Times New Roman" w:hAnsi="Times New Roman" w:cs="Times New Roman"/>
+          <w:sz w:val="24"/>
+          <w:szCs w:val="24"/>
+        </w:rPr>
+        <w:t xml:space="preserve"> said on 11/11/2022 that they are looking into this issue.</w:t>
       </w:r>
     </w:p>
     <w:p>
@@ -494,29 +522,23 @@
         </w:rPr>
         <w:t xml:space="preserve"> </w:t>
       </w:r>
-      <w:r>
-        <w:rPr>
-          <w:rFonts w:ascii="Times New Roman" w:hAnsi="Times New Roman" w:cs="Times New Roman"/>
-          <w:sz w:val="24"/>
-          <w:szCs w:val="24"/>
-        </w:rPr>
-        <w:t xml:space="preserve">Soloman </w:t>
-      </w:r>
-      <w:r>
-        <w:rPr>
-          <w:rFonts w:ascii="Times New Roman" w:hAnsi="Times New Roman" w:cs="Times New Roman"/>
-          <w:sz w:val="24"/>
-          <w:szCs w:val="24"/>
-        </w:rPr>
-        <w:t>said on 11/11/2022 that they were not aware of this issue and will investigate.</w:t>
-      </w:r>
-      <w:r>
-        <w:rPr>
-          <w:rFonts w:ascii="Times New Roman" w:hAnsi="Times New Roman" w:cs="Times New Roman"/>
-          <w:sz w:val="24"/>
-          <w:szCs w:val="24"/>
-        </w:rPr>
-        <w:t xml:space="preserve"> </w:t>
+      <w:proofErr w:type="spellStart"/>
+      <w:r>
+        <w:rPr>
+          <w:rFonts w:ascii="Times New Roman" w:hAnsi="Times New Roman" w:cs="Times New Roman"/>
+          <w:sz w:val="24"/>
+          <w:szCs w:val="24"/>
+        </w:rPr>
+        <w:t>Soloman</w:t>
+      </w:r>
+      <w:proofErr w:type="spellEnd"/>
+      <w:r>
+        <w:rPr>
+          <w:rFonts w:ascii="Times New Roman" w:hAnsi="Times New Roman" w:cs="Times New Roman"/>
+          <w:sz w:val="24"/>
+          <w:szCs w:val="24"/>
+        </w:rPr>
+        <w:t xml:space="preserve"> said on 11/11/2022 that they were not aware of this issue and will investigate. </w:t>
       </w:r>
     </w:p>
     <w:p>
@@ -1589,7 +1611,25 @@
           <w:sz w:val="24"/>
           <w:szCs w:val="24"/>
         </w:rPr>
-        <w:t xml:space="preserve"> Soloman said on 11/11/2022 that they were not aware of this issue and will investigate. </w:t>
+        <w:t xml:space="preserve"> </w:t>
+      </w:r>
+      <w:proofErr w:type="spellStart"/>
+      <w:r>
+        <w:rPr>
+          <w:rFonts w:ascii="Times New Roman" w:hAnsi="Times New Roman" w:cs="Times New Roman"/>
+          <w:sz w:val="24"/>
+          <w:szCs w:val="24"/>
+        </w:rPr>
+        <w:t>Soloman</w:t>
+      </w:r>
+      <w:proofErr w:type="spellEnd"/>
+      <w:r>
+        <w:rPr>
+          <w:rFonts w:ascii="Times New Roman" w:hAnsi="Times New Roman" w:cs="Times New Roman"/>
+          <w:sz w:val="24"/>
+          <w:szCs w:val="24"/>
+        </w:rPr>
+        <w:t xml:space="preserve"> said on 11/11/2022 that they were not aware of this issue and will investigate. </w:t>
       </w:r>
     </w:p>
     <w:p>
@@ -1667,7 +1707,27 @@
           <w:sz w:val="24"/>
           <w:szCs w:val="24"/>
         </w:rPr>
-        <w:t xml:space="preserve"> ms.  Seems to have no relationship to voltage range or resolution.</w:t>
+        <w:t xml:space="preserve"> </w:t>
+      </w:r>
+      <w:proofErr w:type="spellStart"/>
+      <w:r>
+        <w:rPr>
+          <w:rFonts w:ascii="Times New Roman" w:hAnsi="Times New Roman" w:cs="Times New Roman"/>
+          <w:b/>
+          <w:sz w:val="24"/>
+          <w:szCs w:val="24"/>
+        </w:rPr>
+        <w:t>ms.</w:t>
+      </w:r>
+      <w:proofErr w:type="spellEnd"/>
+      <w:r>
+        <w:rPr>
+          <w:rFonts w:ascii="Times New Roman" w:hAnsi="Times New Roman" w:cs="Times New Roman"/>
+          <w:b/>
+          <w:sz w:val="24"/>
+          <w:szCs w:val="24"/>
+        </w:rPr>
+        <w:t xml:space="preserve">  Seems to have no relationship to voltage range or resolution.</w:t>
       </w:r>
     </w:p>
     <w:p>
@@ -1718,7 +1778,25 @@
           <w:sz w:val="24"/>
           <w:szCs w:val="24"/>
         </w:rPr>
-        <w:t xml:space="preserve"> ms per channel after a reset.  However, after doing a stream input or stream output operation the time can become much less.  I have </w:t>
+        <w:t xml:space="preserve"> </w:t>
+      </w:r>
+      <w:proofErr w:type="spellStart"/>
+      <w:r>
+        <w:rPr>
+          <w:rFonts w:ascii="Times New Roman" w:hAnsi="Times New Roman" w:cs="Times New Roman"/>
+          <w:sz w:val="24"/>
+          <w:szCs w:val="24"/>
+        </w:rPr>
+        <w:t>ms</w:t>
+      </w:r>
+      <w:proofErr w:type="spellEnd"/>
+      <w:r>
+        <w:rPr>
+          <w:rFonts w:ascii="Times New Roman" w:hAnsi="Times New Roman" w:cs="Times New Roman"/>
+          <w:sz w:val="24"/>
+          <w:szCs w:val="24"/>
+        </w:rPr>
+        <w:t xml:space="preserve"> per channel after a reset.  However, after doing a stream input or stream output operation the time can become much less.  I have </w:t>
       </w:r>
       <w:r>
         <w:rPr>
@@ -1750,7 +1828,25 @@
           <w:sz w:val="24"/>
           <w:szCs w:val="24"/>
         </w:rPr>
-        <w:t xml:space="preserve"> ms per channel</w:t>
+        <w:t xml:space="preserve"> </w:t>
+      </w:r>
+      <w:proofErr w:type="spellStart"/>
+      <w:r>
+        <w:rPr>
+          <w:rFonts w:ascii="Times New Roman" w:hAnsi="Times New Roman" w:cs="Times New Roman"/>
+          <w:sz w:val="24"/>
+          <w:szCs w:val="24"/>
+        </w:rPr>
+        <w:t>ms</w:t>
+      </w:r>
+      <w:proofErr w:type="spellEnd"/>
+      <w:r>
+        <w:rPr>
+          <w:rFonts w:ascii="Times New Roman" w:hAnsi="Times New Roman" w:cs="Times New Roman"/>
+          <w:sz w:val="24"/>
+          <w:szCs w:val="24"/>
+        </w:rPr>
+        <w:t xml:space="preserve"> per channel</w:t>
       </w:r>
       <w:r>
         <w:rPr>
@@ -1776,8 +1872,100 @@
           <w:sz w:val="24"/>
           <w:szCs w:val="24"/>
         </w:rPr>
-        <w:t>The following screen shot shows that the poll sleep is 10 ms and the measured poll cycle time is 25 ms.  The time actually polling is thus about 15 ms  .On each poll it is reading the DIO_STATE and 4 analog inputs for the channels that are enabled. (channels 0, 1, 6, 7).  If the DIO_STATE read is fast then each AIN read is taking about 4 ms.</w:t>
-      </w:r>
+        <w:t xml:space="preserve">The following screen shot shows that the poll sleep is 10 </w:t>
+      </w:r>
+      <w:proofErr w:type="spellStart"/>
+      <w:r>
+        <w:rPr>
+          <w:rFonts w:ascii="Times New Roman" w:hAnsi="Times New Roman" w:cs="Times New Roman"/>
+          <w:sz w:val="24"/>
+          <w:szCs w:val="24"/>
+        </w:rPr>
+        <w:t>ms</w:t>
+      </w:r>
+      <w:proofErr w:type="spellEnd"/>
+      <w:r>
+        <w:rPr>
+          <w:rFonts w:ascii="Times New Roman" w:hAnsi="Times New Roman" w:cs="Times New Roman"/>
+          <w:sz w:val="24"/>
+          <w:szCs w:val="24"/>
+        </w:rPr>
+        <w:t xml:space="preserve"> and the measured poll cycle time is 25 </w:t>
+      </w:r>
+      <w:proofErr w:type="spellStart"/>
+      <w:r>
+        <w:rPr>
+          <w:rFonts w:ascii="Times New Roman" w:hAnsi="Times New Roman" w:cs="Times New Roman"/>
+          <w:sz w:val="24"/>
+          <w:szCs w:val="24"/>
+        </w:rPr>
+        <w:t>ms.</w:t>
+      </w:r>
+      <w:proofErr w:type="spellEnd"/>
+      <w:r>
+        <w:rPr>
+          <w:rFonts w:ascii="Times New Roman" w:hAnsi="Times New Roman" w:cs="Times New Roman"/>
+          <w:sz w:val="24"/>
+          <w:szCs w:val="24"/>
+        </w:rPr>
+        <w:t xml:space="preserve">  The time actually polling is thus about 15 </w:t>
+      </w:r>
+      <w:proofErr w:type="spellStart"/>
+      <w:proofErr w:type="gramStart"/>
+      <w:r>
+        <w:rPr>
+          <w:rFonts w:ascii="Times New Roman" w:hAnsi="Times New Roman" w:cs="Times New Roman"/>
+          <w:sz w:val="24"/>
+          <w:szCs w:val="24"/>
+        </w:rPr>
+        <w:t>ms</w:t>
+      </w:r>
+      <w:proofErr w:type="spellEnd"/>
+      <w:r>
+        <w:rPr>
+          <w:rFonts w:ascii="Times New Roman" w:hAnsi="Times New Roman" w:cs="Times New Roman"/>
+          <w:sz w:val="24"/>
+          <w:szCs w:val="24"/>
+        </w:rPr>
+        <w:t xml:space="preserve">  .</w:t>
+      </w:r>
+      <w:proofErr w:type="gramEnd"/>
+      <w:r>
+        <w:rPr>
+          <w:rFonts w:ascii="Times New Roman" w:hAnsi="Times New Roman" w:cs="Times New Roman"/>
+          <w:sz w:val="24"/>
+          <w:szCs w:val="24"/>
+        </w:rPr>
+        <w:t>On each poll it is reading the DIO_STATE and 4 analog inputs for the channels that are enabled. (</w:t>
+      </w:r>
+      <w:proofErr w:type="gramStart"/>
+      <w:r>
+        <w:rPr>
+          <w:rFonts w:ascii="Times New Roman" w:hAnsi="Times New Roman" w:cs="Times New Roman"/>
+          <w:sz w:val="24"/>
+          <w:szCs w:val="24"/>
+        </w:rPr>
+        <w:t>channels</w:t>
+      </w:r>
+      <w:proofErr w:type="gramEnd"/>
+      <w:r>
+        <w:rPr>
+          <w:rFonts w:ascii="Times New Roman" w:hAnsi="Times New Roman" w:cs="Times New Roman"/>
+          <w:sz w:val="24"/>
+          <w:szCs w:val="24"/>
+        </w:rPr>
+        <w:t xml:space="preserve"> 0, 1, 6, 7).  If the DIO_STATE read is fast then each AIN read is taking about 4 </w:t>
+      </w:r>
+      <w:proofErr w:type="spellStart"/>
+      <w:r>
+        <w:rPr>
+          <w:rFonts w:ascii="Times New Roman" w:hAnsi="Times New Roman" w:cs="Times New Roman"/>
+          <w:sz w:val="24"/>
+          <w:szCs w:val="24"/>
+        </w:rPr>
+        <w:t>ms.</w:t>
+      </w:r>
+      <w:proofErr w:type="spellEnd"/>
     </w:p>
     <w:p>
       <w:pPr>
@@ -1934,7 +2122,79 @@
           <w:sz w:val="24"/>
           <w:szCs w:val="24"/>
         </w:rPr>
-        <w:t xml:space="preserve"> time is now 40 ms, or about 30 ms to actually read.  This means the AIN reads are now taking about 8 ms, not 4 ms.  Why?</w:t>
+        <w:t xml:space="preserve"> time is now 40 </w:t>
+      </w:r>
+      <w:proofErr w:type="spellStart"/>
+      <w:r>
+        <w:rPr>
+          <w:rFonts w:ascii="Times New Roman" w:hAnsi="Times New Roman" w:cs="Times New Roman"/>
+          <w:sz w:val="24"/>
+          <w:szCs w:val="24"/>
+        </w:rPr>
+        <w:t>ms</w:t>
+      </w:r>
+      <w:proofErr w:type="spellEnd"/>
+      <w:r>
+        <w:rPr>
+          <w:rFonts w:ascii="Times New Roman" w:hAnsi="Times New Roman" w:cs="Times New Roman"/>
+          <w:sz w:val="24"/>
+          <w:szCs w:val="24"/>
+        </w:rPr>
+        <w:t xml:space="preserve">, or about 30 </w:t>
+      </w:r>
+      <w:proofErr w:type="spellStart"/>
+      <w:r>
+        <w:rPr>
+          <w:rFonts w:ascii="Times New Roman" w:hAnsi="Times New Roman" w:cs="Times New Roman"/>
+          <w:sz w:val="24"/>
+          <w:szCs w:val="24"/>
+        </w:rPr>
+        <w:t>ms</w:t>
+      </w:r>
+      <w:proofErr w:type="spellEnd"/>
+      <w:r>
+        <w:rPr>
+          <w:rFonts w:ascii="Times New Roman" w:hAnsi="Times New Roman" w:cs="Times New Roman"/>
+          <w:sz w:val="24"/>
+          <w:szCs w:val="24"/>
+        </w:rPr>
+        <w:t xml:space="preserve"> to actually read.  This means the AIN reads are now taking about 8 </w:t>
+      </w:r>
+      <w:proofErr w:type="spellStart"/>
+      <w:r>
+        <w:rPr>
+          <w:rFonts w:ascii="Times New Roman" w:hAnsi="Times New Roman" w:cs="Times New Roman"/>
+          <w:sz w:val="24"/>
+          <w:szCs w:val="24"/>
+        </w:rPr>
+        <w:t>ms</w:t>
+      </w:r>
+      <w:proofErr w:type="spellEnd"/>
+      <w:r>
+        <w:rPr>
+          <w:rFonts w:ascii="Times New Roman" w:hAnsi="Times New Roman" w:cs="Times New Roman"/>
+          <w:sz w:val="24"/>
+          <w:szCs w:val="24"/>
+        </w:rPr>
+        <w:t xml:space="preserve">, not 4 </w:t>
+      </w:r>
+      <w:proofErr w:type="spellStart"/>
+      <w:r>
+        <w:rPr>
+          <w:rFonts w:ascii="Times New Roman" w:hAnsi="Times New Roman" w:cs="Times New Roman"/>
+          <w:sz w:val="24"/>
+          <w:szCs w:val="24"/>
+        </w:rPr>
+        <w:t>ms.</w:t>
+      </w:r>
+      <w:proofErr w:type="spellEnd"/>
+      <w:r>
+        <w:rPr>
+          <w:rFonts w:ascii="Times New Roman" w:hAnsi="Times New Roman" w:cs="Times New Roman"/>
+          <w:sz w:val="24"/>
+          <w:szCs w:val="24"/>
+        </w:rPr>
+        <w:t xml:space="preserve">  Why?</w:t>
       </w:r>
     </w:p>
     <w:p>
@@ -2013,26 +2273,134 @@
           <w:sz w:val="24"/>
           <w:szCs w:val="24"/>
         </w:rPr>
-        <w:t xml:space="preserve"> Soloman said on 11/11/2022 that they were not aware of this issue and will investigate. </w:t>
-      </w:r>
-    </w:p>
-    <w:p>
-      <w:pPr>
-        <w:spacing w:after="120" w:line="240" w:lineRule="auto"/>
-        <w:rPr>
-          <w:rFonts w:ascii="Times New Roman" w:hAnsi="Times New Roman" w:cs="Times New Roman"/>
-          <w:sz w:val="24"/>
-          <w:szCs w:val="24"/>
-        </w:rPr>
-      </w:pPr>
-      <w:r>
-        <w:rPr>
-          <w:rFonts w:ascii="Times New Roman" w:hAnsi="Times New Roman" w:cs="Times New Roman"/>
-          <w:b/>
+        <w:t xml:space="preserve"> </w:t>
+      </w:r>
+      <w:proofErr w:type="spellStart"/>
+      <w:r>
+        <w:rPr>
+          <w:rFonts w:ascii="Times New Roman" w:hAnsi="Times New Roman" w:cs="Times New Roman"/>
+          <w:sz w:val="24"/>
+          <w:szCs w:val="24"/>
+        </w:rPr>
+        <w:t>Soloman</w:t>
+      </w:r>
+      <w:proofErr w:type="spellEnd"/>
+      <w:r>
+        <w:rPr>
+          <w:rFonts w:ascii="Times New Roman" w:hAnsi="Times New Roman" w:cs="Times New Roman"/>
+          <w:sz w:val="24"/>
+          <w:szCs w:val="24"/>
+        </w:rPr>
+        <w:t xml:space="preserve"> said </w:t>
+      </w:r>
+      <w:r>
+        <w:rPr>
+          <w:rFonts w:ascii="Times New Roman" w:hAnsi="Times New Roman" w:cs="Times New Roman"/>
+          <w:sz w:val="24"/>
+          <w:szCs w:val="24"/>
+        </w:rPr>
+        <w:t>the following on 11/16</w:t>
+      </w:r>
+      <w:r>
+        <w:rPr>
+          <w:rFonts w:ascii="Times New Roman" w:hAnsi="Times New Roman" w:cs="Times New Roman"/>
+          <w:sz w:val="24"/>
+          <w:szCs w:val="24"/>
+        </w:rPr>
+        <w:t xml:space="preserve">/2022 </w:t>
+      </w:r>
+    </w:p>
+    <w:p>
+      <w:pPr>
+        <w:spacing w:after="120" w:line="240" w:lineRule="auto"/>
+        <w:ind w:left="720"/>
+        <w:rPr>
+          <w:rFonts w:ascii="Times New Roman" w:hAnsi="Times New Roman" w:cs="Times New Roman"/>
+          <w:sz w:val="24"/>
+          <w:szCs w:val="24"/>
+        </w:rPr>
+      </w:pPr>
+      <w:r>
+        <w:rPr>
+          <w:rFonts w:ascii="Times New Roman" w:hAnsi="Times New Roman" w:cs="Times New Roman"/>
           <w:sz w:val="24"/>
           <w:szCs w:val="24"/>
         </w:rPr>
         <w:lastRenderedPageBreak/>
+        <w:t xml:space="preserve">What you observed is expected behavior. The AINs are running at a specific frequency based on the AIN_SAMPLE_RATE_HZ register. That register defaults to 100. The T8 will wait for a new sample before returning the results. If the period between samples is 10 </w:t>
+      </w:r>
+      <w:proofErr w:type="spellStart"/>
+      <w:r>
+        <w:rPr>
+          <w:rFonts w:ascii="Times New Roman" w:hAnsi="Times New Roman" w:cs="Times New Roman"/>
+          <w:sz w:val="24"/>
+          <w:szCs w:val="24"/>
+        </w:rPr>
+        <w:t>ms</w:t>
+      </w:r>
+      <w:proofErr w:type="spellEnd"/>
+      <w:r>
+        <w:rPr>
+          <w:rFonts w:ascii="Times New Roman" w:hAnsi="Times New Roman" w:cs="Times New Roman"/>
+          <w:sz w:val="24"/>
+          <w:szCs w:val="24"/>
+        </w:rPr>
+        <w:t xml:space="preserve"> then it can take 0-10 </w:t>
+      </w:r>
+      <w:proofErr w:type="spellStart"/>
+      <w:r>
+        <w:rPr>
+          <w:rFonts w:ascii="Times New Roman" w:hAnsi="Times New Roman" w:cs="Times New Roman"/>
+          <w:sz w:val="24"/>
+          <w:szCs w:val="24"/>
+        </w:rPr>
+        <w:t>ms</w:t>
+      </w:r>
+      <w:proofErr w:type="spellEnd"/>
+      <w:r>
+        <w:rPr>
+          <w:rFonts w:ascii="Times New Roman" w:hAnsi="Times New Roman" w:cs="Times New Roman"/>
+          <w:sz w:val="24"/>
+          <w:szCs w:val="24"/>
+        </w:rPr>
+        <w:t xml:space="preserve"> to get a result.</w:t>
+      </w:r>
+    </w:p>
+    <w:p>
+      <w:pPr>
+        <w:spacing w:after="120" w:line="240" w:lineRule="auto"/>
+        <w:ind w:left="720"/>
+        <w:rPr>
+          <w:rFonts w:ascii="Times New Roman" w:hAnsi="Times New Roman" w:cs="Times New Roman"/>
+          <w:sz w:val="24"/>
+          <w:szCs w:val="24"/>
+        </w:rPr>
+      </w:pPr>
+      <w:r>
+        <w:rPr>
+          <w:rFonts w:ascii="Times New Roman" w:hAnsi="Times New Roman" w:cs="Times New Roman"/>
+          <w:sz w:val="24"/>
+          <w:szCs w:val="24"/>
+        </w:rPr>
+        <w:t>We do not currently have the AIN_SAMPLE_RATE_HZ register documented. I will add some related information to the Analog Input section of the T-series datasheet.</w:t>
+      </w:r>
+    </w:p>
+    <w:p>
+      <w:pPr>
+        <w:spacing w:after="120" w:line="240" w:lineRule="auto"/>
+        <w:rPr>
+          <w:rFonts w:ascii="Times New Roman" w:hAnsi="Times New Roman" w:cs="Times New Roman"/>
+          <w:sz w:val="24"/>
+          <w:szCs w:val="24"/>
+        </w:rPr>
+      </w:pPr>
+      <w:r>
+        <w:rPr>
+          <w:rFonts w:ascii="Times New Roman" w:hAnsi="Times New Roman" w:cs="Times New Roman"/>
+          <w:b/>
+          <w:sz w:val="24"/>
+          <w:szCs w:val="24"/>
+        </w:rPr>
         <w:t>Issue 6</w:t>
       </w:r>
       <w:r>
@@ -2102,7 +2470,43 @@
           <w:sz w:val="24"/>
           <w:szCs w:val="24"/>
         </w:rPr>
-        <w:t>. However, if 2048 samples are written then there is no error message, but nothing happens when LJM_eStreamStart() is called.  This happens on all models.</w:t>
+        <w:t xml:space="preserve">. However, if 2048 samples are written then there is no error message, but nothing happens when </w:t>
+      </w:r>
+      <w:proofErr w:type="spellStart"/>
+      <w:r>
+        <w:rPr>
+          <w:rFonts w:ascii="Times New Roman" w:hAnsi="Times New Roman" w:cs="Times New Roman"/>
+          <w:sz w:val="24"/>
+          <w:szCs w:val="24"/>
+        </w:rPr>
+        <w:t>LJM_</w:t>
+      </w:r>
+      <w:proofErr w:type="gramStart"/>
+      <w:r>
+        <w:rPr>
+          <w:rFonts w:ascii="Times New Roman" w:hAnsi="Times New Roman" w:cs="Times New Roman"/>
+          <w:sz w:val="24"/>
+          <w:szCs w:val="24"/>
+        </w:rPr>
+        <w:t>eStreamStart</w:t>
+      </w:r>
+      <w:proofErr w:type="spellEnd"/>
+      <w:r>
+        <w:rPr>
+          <w:rFonts w:ascii="Times New Roman" w:hAnsi="Times New Roman" w:cs="Times New Roman"/>
+          <w:sz w:val="24"/>
+          <w:szCs w:val="24"/>
+        </w:rPr>
+        <w:t>(</w:t>
+      </w:r>
+      <w:proofErr w:type="gramEnd"/>
+      <w:r>
+        <w:rPr>
+          <w:rFonts w:ascii="Times New Roman" w:hAnsi="Times New Roman" w:cs="Times New Roman"/>
+          <w:sz w:val="24"/>
+          <w:szCs w:val="24"/>
+        </w:rPr>
+        <w:t>) is called.  This happens on all models.</w:t>
       </w:r>
     </w:p>
     <w:p>
@@ -2129,24 +2533,26 @@
           <w:sz w:val="24"/>
           <w:szCs w:val="24"/>
         </w:rPr>
-        <w:t xml:space="preserve"> Soloman said on 11/11/2022 that th</w:t>
-      </w:r>
-      <w:r>
-        <w:rPr>
-          <w:rFonts w:ascii="Times New Roman" w:hAnsi="Times New Roman" w:cs="Times New Roman"/>
-          <w:sz w:val="24"/>
-          <w:szCs w:val="24"/>
-        </w:rPr>
-        <w:t>ey were not aware of this issue.  He did some testing and was able to reproduce the problem.  He said it was definitely on the firmware side.</w:t>
-      </w:r>
-      <w:r>
-        <w:rPr>
-          <w:rFonts w:ascii="Times New Roman" w:hAnsi="Times New Roman" w:cs="Times New Roman"/>
-          <w:sz w:val="24"/>
-          <w:szCs w:val="24"/>
-        </w:rPr>
         <w:t xml:space="preserve"> </w:t>
       </w:r>
+      <w:proofErr w:type="spellStart"/>
+      <w:r>
+        <w:rPr>
+          <w:rFonts w:ascii="Times New Roman" w:hAnsi="Times New Roman" w:cs="Times New Roman"/>
+          <w:sz w:val="24"/>
+          <w:szCs w:val="24"/>
+        </w:rPr>
+        <w:t>Soloman</w:t>
+      </w:r>
+      <w:proofErr w:type="spellEnd"/>
+      <w:r>
+        <w:rPr>
+          <w:rFonts w:ascii="Times New Roman" w:hAnsi="Times New Roman" w:cs="Times New Roman"/>
+          <w:sz w:val="24"/>
+          <w:szCs w:val="24"/>
+        </w:rPr>
+        <w:t xml:space="preserve"> said on 11/11/2022 that they were not aware of this issue.  He did some testing and was able to reproduce the problem.  He said it was definitely on the firmware side. </w:t>
+      </w:r>
     </w:p>
     <w:p>
       <w:pPr>
@@ -2241,7 +2647,43 @@
           <w:sz w:val="24"/>
           <w:szCs w:val="24"/>
         </w:rPr>
-        <w:t xml:space="preserve">  This is very convenient because one can connect the DAC outputs to the AIN inputs and monitor the output waveform.  On the T7-Pro an attempt to read the analog inputs results in an error return from LJM_eReadAddresses().  On the T8 there is no error, but the values read are all -9999.  Is there a reason that the T7 can do this but the T7-Pro cannot?  Can it be supported on the T8?</w:t>
+        <w:t xml:space="preserve">  This is very convenient because one can connect the DAC outputs to the AIN inputs and monitor the output waveform.  On the T7-Pro an attempt to read the analog inputs results in an error return from </w:t>
+      </w:r>
+      <w:proofErr w:type="spellStart"/>
+      <w:r>
+        <w:rPr>
+          <w:rFonts w:ascii="Times New Roman" w:hAnsi="Times New Roman" w:cs="Times New Roman"/>
+          <w:sz w:val="24"/>
+          <w:szCs w:val="24"/>
+        </w:rPr>
+        <w:t>LJM_</w:t>
+      </w:r>
+      <w:proofErr w:type="gramStart"/>
+      <w:r>
+        <w:rPr>
+          <w:rFonts w:ascii="Times New Roman" w:hAnsi="Times New Roman" w:cs="Times New Roman"/>
+          <w:sz w:val="24"/>
+          <w:szCs w:val="24"/>
+        </w:rPr>
+        <w:t>eReadAddresses</w:t>
+      </w:r>
+      <w:proofErr w:type="spellEnd"/>
+      <w:r>
+        <w:rPr>
+          <w:rFonts w:ascii="Times New Roman" w:hAnsi="Times New Roman" w:cs="Times New Roman"/>
+          <w:sz w:val="24"/>
+          <w:szCs w:val="24"/>
+        </w:rPr>
+        <w:t>(</w:t>
+      </w:r>
+      <w:proofErr w:type="gramEnd"/>
+      <w:r>
+        <w:rPr>
+          <w:rFonts w:ascii="Times New Roman" w:hAnsi="Times New Roman" w:cs="Times New Roman"/>
+          <w:sz w:val="24"/>
+          <w:szCs w:val="24"/>
+        </w:rPr>
+        <w:t>).  On the T8 there is no error, but the values read are all -9999.  Is there a reason that the T7 can do this but the T7-Pro cannot?  Can it be supported on the T8?</w:t>
       </w:r>
     </w:p>
     <w:p>
@@ -2268,7 +2710,25 @@
           <w:sz w:val="24"/>
           <w:szCs w:val="24"/>
         </w:rPr>
-        <w:t xml:space="preserve"> LabJack support informed me on 11/14/2022 that the T7-PRO can read analog inputs, but only if the value of </w:t>
+        <w:t xml:space="preserve"> </w:t>
+      </w:r>
+      <w:proofErr w:type="spellStart"/>
+      <w:r>
+        <w:rPr>
+          <w:rFonts w:ascii="Times New Roman" w:hAnsi="Times New Roman" w:cs="Times New Roman"/>
+          <w:sz w:val="24"/>
+          <w:szCs w:val="24"/>
+        </w:rPr>
+        <w:t>LabJack</w:t>
+      </w:r>
+      <w:proofErr w:type="spellEnd"/>
+      <w:r>
+        <w:rPr>
+          <w:rFonts w:ascii="Times New Roman" w:hAnsi="Times New Roman" w:cs="Times New Roman"/>
+          <w:sz w:val="24"/>
+          <w:szCs w:val="24"/>
+        </w:rPr>
+        <w:t xml:space="preserve"> support informed me on 11/14/2022 that the T7-PRO can read analog inputs, but only if the value of </w:t>
       </w:r>
       <w:r>
         <w:rPr>
@@ -2402,7 +2862,25 @@
           <w:sz w:val="24"/>
           <w:szCs w:val="24"/>
         </w:rPr>
-        <w:t>This is the issue I reported on November 4, and Soloman suggested increasing the settling time to 2000.  That did not resolve the issue, but I have determined a solution described here.</w:t>
+        <w:t xml:space="preserve">This is the issue I reported on November 4, and </w:t>
+      </w:r>
+      <w:proofErr w:type="spellStart"/>
+      <w:r>
+        <w:rPr>
+          <w:rFonts w:ascii="Times New Roman" w:hAnsi="Times New Roman" w:cs="Times New Roman"/>
+          <w:sz w:val="24"/>
+          <w:szCs w:val="24"/>
+        </w:rPr>
+        <w:t>Soloman</w:t>
+      </w:r>
+      <w:proofErr w:type="spellEnd"/>
+      <w:r>
+        <w:rPr>
+          <w:rFonts w:ascii="Times New Roman" w:hAnsi="Times New Roman" w:cs="Times New Roman"/>
+          <w:sz w:val="24"/>
+          <w:szCs w:val="24"/>
+        </w:rPr>
+        <w:t xml:space="preserve"> suggested increasing the settling time to 2000.  That did not resolve the issue, but I have determined a solution described here.</w:t>
       </w:r>
     </w:p>
     <w:p>
@@ -2546,7 +3024,25 @@
           <w:sz w:val="24"/>
           <w:szCs w:val="24"/>
         </w:rPr>
-        <w:t>This is what I see when reading TEMPERATURE_DEVICE_K in one thread every 5 seconds, while polling all AIN[0-13] in another thread at 10 Hz.  Note that there are temperature glitches of about -3.5 C each time that TEMPERATURE_DEVICE_K is read.  The glitch is not reduced by increasing A</w:t>
+        <w:t xml:space="preserve">This is what I see when reading TEMPERATURE_DEVICE_K in one thread every 5 seconds, while polling all </w:t>
+      </w:r>
+      <w:proofErr w:type="gramStart"/>
+      <w:r>
+        <w:rPr>
+          <w:rFonts w:ascii="Times New Roman" w:hAnsi="Times New Roman" w:cs="Times New Roman"/>
+          <w:sz w:val="24"/>
+          <w:szCs w:val="24"/>
+        </w:rPr>
+        <w:t>AIN[</w:t>
+      </w:r>
+      <w:proofErr w:type="gramEnd"/>
+      <w:r>
+        <w:rPr>
+          <w:rFonts w:ascii="Times New Roman" w:hAnsi="Times New Roman" w:cs="Times New Roman"/>
+          <w:sz w:val="24"/>
+          <w:szCs w:val="24"/>
+        </w:rPr>
+        <w:t>0-13] in another thread at 10 Hz.  Note that there are temperature glitches of about -3.5 C each time that TEMPERATURE_DEVICE_K is read.  The glitch is not reduced by increasing A</w:t>
       </w:r>
       <w:r>
         <w:rPr>
@@ -2562,7 +3058,25 @@
           <w:sz w:val="24"/>
           <w:szCs w:val="24"/>
         </w:rPr>
-        <w:t xml:space="preserve"> to 2000, as Soloman suggested might work.</w:t>
+        <w:t xml:space="preserve"> to 2000, as </w:t>
+      </w:r>
+      <w:proofErr w:type="spellStart"/>
+      <w:r>
+        <w:rPr>
+          <w:rFonts w:ascii="Times New Roman" w:hAnsi="Times New Roman" w:cs="Times New Roman"/>
+          <w:sz w:val="24"/>
+          <w:szCs w:val="24"/>
+        </w:rPr>
+        <w:t>Soloman</w:t>
+      </w:r>
+      <w:proofErr w:type="spellEnd"/>
+      <w:r>
+        <w:rPr>
+          <w:rFonts w:ascii="Times New Roman" w:hAnsi="Times New Roman" w:cs="Times New Roman"/>
+          <w:sz w:val="24"/>
+          <w:szCs w:val="24"/>
+        </w:rPr>
+        <w:t xml:space="preserve"> suggested might work.</w:t>
       </w:r>
     </w:p>
     <w:p>
@@ -2955,15 +3469,77 @@
           <w:sz w:val="24"/>
           <w:szCs w:val="24"/>
         </w:rPr>
-        <w:t xml:space="preserve"> Soloman </w:t>
-      </w:r>
-      <w:r>
-        <w:rPr>
-          <w:rFonts w:ascii="Times New Roman" w:hAnsi="Times New Roman" w:cs="Times New Roman"/>
-          <w:sz w:val="24"/>
-          <w:szCs w:val="24"/>
-        </w:rPr>
-        <w:t>said on 11/11/2022 that he was not able to reproduce the problem.  I should provide a test program that reproduces the problem.</w:t>
+        <w:t xml:space="preserve"> </w:t>
+      </w:r>
+      <w:proofErr w:type="spellStart"/>
+      <w:r>
+        <w:rPr>
+          <w:rFonts w:ascii="Times New Roman" w:hAnsi="Times New Roman" w:cs="Times New Roman"/>
+          <w:sz w:val="24"/>
+          <w:szCs w:val="24"/>
+        </w:rPr>
+        <w:t>Soloman</w:t>
+      </w:r>
+      <w:proofErr w:type="spellEnd"/>
+      <w:r>
+        <w:rPr>
+          <w:rFonts w:ascii="Times New Roman" w:hAnsi="Times New Roman" w:cs="Times New Roman"/>
+          <w:sz w:val="24"/>
+          <w:szCs w:val="24"/>
+        </w:rPr>
+        <w:t xml:space="preserve"> said on 11/11/2022 that he was not able to reproduce the problem.  I should provide a test program that reproduces the problem.</w:t>
+      </w:r>
+    </w:p>
+    <w:p>
+      <w:pPr>
+        <w:spacing w:after="120" w:line="240" w:lineRule="auto"/>
+        <w:rPr>
+          <w:rFonts w:ascii="Times New Roman" w:hAnsi="Times New Roman" w:cs="Times New Roman"/>
+          <w:sz w:val="24"/>
+          <w:szCs w:val="24"/>
+        </w:rPr>
+      </w:pPr>
+      <w:r>
+        <w:rPr>
+          <w:rFonts w:ascii="Times New Roman" w:hAnsi="Times New Roman" w:cs="Times New Roman"/>
+          <w:sz w:val="24"/>
+          <w:szCs w:val="24"/>
+        </w:rPr>
+        <w:t xml:space="preserve">I wrote a test program, test_temp_t7pro.c that demonstrates the problem.  I sent the program and another Word document, </w:t>
+      </w:r>
+      <w:r>
+        <w:rPr>
+          <w:rFonts w:ascii="Times New Roman" w:hAnsi="Times New Roman" w:cs="Times New Roman"/>
+          <w:sz w:val="24"/>
+          <w:szCs w:val="24"/>
+        </w:rPr>
+        <w:t>LabJack_T7-PRO_issues.docx</w:t>
+      </w:r>
+      <w:r>
+        <w:rPr>
+          <w:rFonts w:ascii="Times New Roman" w:hAnsi="Times New Roman" w:cs="Times New Roman"/>
+          <w:sz w:val="24"/>
+          <w:szCs w:val="24"/>
+        </w:rPr>
+        <w:t xml:space="preserve"> which shows the results of the test program.  The problem is worse than documented above.  It only requires 2 reads to remove the glitches at resolution=11.  However, at resolution 8 it requires 40 reads.  The thing that is consistent is that it seems to require reading for about 140 </w:t>
+      </w:r>
+      <w:proofErr w:type="spellStart"/>
+      <w:r>
+        <w:rPr>
+          <w:rFonts w:ascii="Times New Roman" w:hAnsi="Times New Roman" w:cs="Times New Roman"/>
+          <w:sz w:val="24"/>
+          <w:szCs w:val="24"/>
+        </w:rPr>
+        <w:t>ms.</w:t>
+      </w:r>
+      <w:proofErr w:type="spellEnd"/>
+      <w:r>
+        <w:rPr>
+          <w:rFonts w:ascii="Times New Roman" w:hAnsi="Times New Roman" w:cs="Times New Roman"/>
+          <w:sz w:val="24"/>
+          <w:szCs w:val="24"/>
+        </w:rPr>
+        <w:t xml:space="preserve">  The driver was changed to do this, and that removes the glitches at all resolutions.  This problem does not occur on the T7, only the T7-PRO.</w:t>
       </w:r>
     </w:p>
     <w:p>
@@ -3467,19 +4043,61 @@
           <w:sz w:val="24"/>
           <w:szCs w:val="24"/>
         </w:rPr>
-        <w:t xml:space="preserve"> Soloman said on 11/11/2022 that he was not able to reproduce the problem.  I should provide a test program that reproduces the problem.</w:t>
-      </w:r>
-    </w:p>
-    <w:p>
-      <w:pPr>
-        <w:spacing w:after="120" w:line="240" w:lineRule="auto"/>
-        <w:rPr>
-          <w:rFonts w:ascii="Times New Roman" w:hAnsi="Times New Roman" w:cs="Times New Roman"/>
-          <w:b/>
-          <w:sz w:val="24"/>
-          <w:szCs w:val="24"/>
-        </w:rPr>
-      </w:pPr>
+        <w:t xml:space="preserve"> </w:t>
+      </w:r>
+      <w:proofErr w:type="spellStart"/>
+      <w:r>
+        <w:rPr>
+          <w:rFonts w:ascii="Times New Roman" w:hAnsi="Times New Roman" w:cs="Times New Roman"/>
+          <w:sz w:val="24"/>
+          <w:szCs w:val="24"/>
+        </w:rPr>
+        <w:t>Soloman</w:t>
+      </w:r>
+      <w:proofErr w:type="spellEnd"/>
+      <w:r>
+        <w:rPr>
+          <w:rFonts w:ascii="Times New Roman" w:hAnsi="Times New Roman" w:cs="Times New Roman"/>
+          <w:sz w:val="24"/>
+          <w:szCs w:val="24"/>
+        </w:rPr>
+        <w:t xml:space="preserve"> said on 11/11/2022 that he was not able to reproduce the problem.  I should provide a test program that reproduces the problem.</w:t>
+      </w:r>
+    </w:p>
+    <w:p>
+      <w:pPr>
+        <w:spacing w:after="120" w:line="240" w:lineRule="auto"/>
+        <w:rPr>
+          <w:rFonts w:ascii="Times New Roman" w:hAnsi="Times New Roman" w:cs="Times New Roman"/>
+          <w:b/>
+          <w:sz w:val="24"/>
+          <w:szCs w:val="24"/>
+        </w:rPr>
+      </w:pPr>
+      <w:r>
+        <w:rPr>
+          <w:rFonts w:ascii="Times New Roman" w:hAnsi="Times New Roman" w:cs="Times New Roman"/>
+          <w:sz w:val="24"/>
+          <w:szCs w:val="24"/>
+        </w:rPr>
+        <w:t xml:space="preserve">I wrote a test program, test_temp_t7pro.c that demonstrates the problem.  I sent the program and another Word document, </w:t>
+      </w:r>
+      <w:r>
+        <w:rPr>
+          <w:rFonts w:ascii="Times New Roman" w:hAnsi="Times New Roman" w:cs="Times New Roman"/>
+          <w:sz w:val="24"/>
+          <w:szCs w:val="24"/>
+        </w:rPr>
+        <w:t>LabJack_T7-PRO_issues.docx</w:t>
+      </w:r>
+      <w:r>
+        <w:rPr>
+          <w:rFonts w:ascii="Times New Roman" w:hAnsi="Times New Roman" w:cs="Times New Roman"/>
+          <w:sz w:val="24"/>
+          <w:szCs w:val="24"/>
+        </w:rPr>
+        <w:t xml:space="preserve"> which shows the results of the test program.</w:t>
+      </w:r>
     </w:p>
     <w:p>
       <w:pPr>
@@ -3606,7 +4224,25 @@
           <w:sz w:val="24"/>
           <w:szCs w:val="24"/>
         </w:rPr>
-        <w:t>I do an input stream with just AIN0, rate=500 Hz (2 ms/point), with STREAM_RESOLUTION_INDEX=8.  This shows the stream input configuration:</w:t>
+        <w:t xml:space="preserve">I do an input stream with just AIN0, rate=500 Hz (2 </w:t>
+      </w:r>
+      <w:proofErr w:type="spellStart"/>
+      <w:r>
+        <w:rPr>
+          <w:rFonts w:ascii="Times New Roman" w:hAnsi="Times New Roman" w:cs="Times New Roman"/>
+          <w:sz w:val="24"/>
+          <w:szCs w:val="24"/>
+        </w:rPr>
+        <w:t>ms</w:t>
+      </w:r>
+      <w:proofErr w:type="spellEnd"/>
+      <w:r>
+        <w:rPr>
+          <w:rFonts w:ascii="Times New Roman" w:hAnsi="Times New Roman" w:cs="Times New Roman"/>
+          <w:sz w:val="24"/>
+          <w:szCs w:val="24"/>
+        </w:rPr>
+        <w:t>/point), with STREAM_RESOLUTION_INDEX=8.  This shows the stream input configuration:</w:t>
       </w:r>
     </w:p>
     <w:p>
@@ -3872,7 +4508,59 @@
           <w:sz w:val="24"/>
           <w:szCs w:val="24"/>
         </w:rPr>
-        <w:t xml:space="preserve"> Soloman said on 11/11/2022 that he was not able to reproduce the problem.  I should provide a test program that reproduces the problem.</w:t>
+        <w:t xml:space="preserve"> </w:t>
+      </w:r>
+      <w:proofErr w:type="spellStart"/>
+      <w:r>
+        <w:rPr>
+          <w:rFonts w:ascii="Times New Roman" w:hAnsi="Times New Roman" w:cs="Times New Roman"/>
+          <w:sz w:val="24"/>
+          <w:szCs w:val="24"/>
+        </w:rPr>
+        <w:t>Soloman</w:t>
+      </w:r>
+      <w:proofErr w:type="spellEnd"/>
+      <w:r>
+        <w:rPr>
+          <w:rFonts w:ascii="Times New Roman" w:hAnsi="Times New Roman" w:cs="Times New Roman"/>
+          <w:sz w:val="24"/>
+          <w:szCs w:val="24"/>
+        </w:rPr>
+        <w:t xml:space="preserve"> said on 11/11/2022 that he was not able to reproduce the problem.  I should provide a test program that reproduces the problem.</w:t>
+      </w:r>
+    </w:p>
+    <w:p>
+      <w:pPr>
+        <w:spacing w:after="120" w:line="240" w:lineRule="auto"/>
+        <w:rPr>
+          <w:rFonts w:ascii="Times New Roman" w:hAnsi="Times New Roman" w:cs="Times New Roman"/>
+          <w:sz w:val="24"/>
+          <w:szCs w:val="24"/>
+        </w:rPr>
+      </w:pPr>
+      <w:r>
+        <w:rPr>
+          <w:rFonts w:ascii="Times New Roman" w:hAnsi="Times New Roman" w:cs="Times New Roman"/>
+          <w:sz w:val="24"/>
+          <w:szCs w:val="24"/>
+        </w:rPr>
+        <w:t xml:space="preserve">I wrote a test program, test_temp_t7pro.c that demonstrates the problem.  I sent the program and another Word document, </w:t>
+      </w:r>
+      <w:r>
+        <w:rPr>
+          <w:rFonts w:ascii="Times New Roman" w:hAnsi="Times New Roman" w:cs="Times New Roman"/>
+          <w:sz w:val="24"/>
+          <w:szCs w:val="24"/>
+        </w:rPr>
+        <w:t>LabJack_T7-PRO_issues.docx</w:t>
+      </w:r>
+      <w:r>
+        <w:rPr>
+          <w:rFonts w:ascii="Times New Roman" w:hAnsi="Times New Roman" w:cs="Times New Roman"/>
+          <w:sz w:val="24"/>
+          <w:szCs w:val="24"/>
+        </w:rPr>
+        <w:t xml:space="preserve"> which shows the results of the test program.</w:t>
       </w:r>
     </w:p>
     <w:p>
@@ -3939,7 +4627,27 @@
           <w:sz w:val="24"/>
           <w:szCs w:val="24"/>
         </w:rPr>
-        <w:t xml:space="preserve">  Limitations of the current LJM_eStreamRead API.</w:t>
+        <w:t xml:space="preserve">  Limitations of the current </w:t>
+      </w:r>
+      <w:proofErr w:type="spellStart"/>
+      <w:r>
+        <w:rPr>
+          <w:rFonts w:ascii="Times New Roman" w:hAnsi="Times New Roman" w:cs="Times New Roman"/>
+          <w:b/>
+          <w:sz w:val="24"/>
+          <w:szCs w:val="24"/>
+        </w:rPr>
+        <w:t>LJM_eStreamRead</w:t>
+      </w:r>
+      <w:proofErr w:type="spellEnd"/>
+      <w:r>
+        <w:rPr>
+          <w:rFonts w:ascii="Times New Roman" w:hAnsi="Times New Roman" w:cs="Times New Roman"/>
+          <w:b/>
+          <w:sz w:val="24"/>
+          <w:szCs w:val="24"/>
+        </w:rPr>
+        <w:t xml:space="preserve"> API.</w:t>
       </w:r>
     </w:p>
     <w:p>
@@ -3973,7 +4681,25 @@
           <w:sz w:val="24"/>
           <w:szCs w:val="24"/>
         </w:rPr>
-        <w:t xml:space="preserve">limitations/issues with the current LJM_eStreamRead API. </w:t>
+        <w:t xml:space="preserve">limitations/issues with the current </w:t>
+      </w:r>
+      <w:proofErr w:type="spellStart"/>
+      <w:r>
+        <w:rPr>
+          <w:rFonts w:ascii="Times New Roman" w:hAnsi="Times New Roman" w:cs="Times New Roman"/>
+          <w:sz w:val="24"/>
+          <w:szCs w:val="24"/>
+        </w:rPr>
+        <w:t>LJM_eStreamRead</w:t>
+      </w:r>
+      <w:proofErr w:type="spellEnd"/>
+      <w:r>
+        <w:rPr>
+          <w:rFonts w:ascii="Times New Roman" w:hAnsi="Times New Roman" w:cs="Times New Roman"/>
+          <w:sz w:val="24"/>
+          <w:szCs w:val="24"/>
+        </w:rPr>
+        <w:t xml:space="preserve"> API. </w:t>
       </w:r>
       <w:r>
         <w:rPr>
@@ -4069,7 +4795,43 @@
           <w:sz w:val="24"/>
           <w:szCs w:val="24"/>
         </w:rPr>
-        <w:t>a STREAM_SCAN_OVERLAP error (errorcode 2942), which LJM returns immediately upon the next call to LJM_eStreamRead.</w:t>
+        <w:t>a STREAM_SCAN_OVERLAP error (</w:t>
+      </w:r>
+      <w:proofErr w:type="spellStart"/>
+      <w:r>
+        <w:rPr>
+          <w:rFonts w:ascii="Times New Roman" w:hAnsi="Times New Roman" w:cs="Times New Roman"/>
+          <w:sz w:val="24"/>
+          <w:szCs w:val="24"/>
+        </w:rPr>
+        <w:t>errorcode</w:t>
+      </w:r>
+      <w:proofErr w:type="spellEnd"/>
+      <w:r>
+        <w:rPr>
+          <w:rFonts w:ascii="Times New Roman" w:hAnsi="Times New Roman" w:cs="Times New Roman"/>
+          <w:sz w:val="24"/>
+          <w:szCs w:val="24"/>
+        </w:rPr>
+        <w:t xml:space="preserve"> 2942), which LJM returns immediately upon the next call to </w:t>
+      </w:r>
+      <w:proofErr w:type="spellStart"/>
+      <w:r>
+        <w:rPr>
+          <w:rFonts w:ascii="Times New Roman" w:hAnsi="Times New Roman" w:cs="Times New Roman"/>
+          <w:sz w:val="24"/>
+          <w:szCs w:val="24"/>
+        </w:rPr>
+        <w:t>LJM_eStreamRead</w:t>
+      </w:r>
+      <w:proofErr w:type="spellEnd"/>
+      <w:r>
+        <w:rPr>
+          <w:rFonts w:ascii="Times New Roman" w:hAnsi="Times New Roman" w:cs="Times New Roman"/>
+          <w:sz w:val="24"/>
+          <w:szCs w:val="24"/>
+        </w:rPr>
+        <w:t>.</w:t>
       </w:r>
     </w:p>
     <w:p>
@@ -4119,15 +4881,61 @@
           <w:sz w:val="24"/>
           <w:szCs w:val="24"/>
         </w:rPr>
-        <w:t xml:space="preserve"> to call LJM_eStreamRead.  The problem is that this does not work if one is using callbacks with stream input.  If using callbacks the call to </w:t>
-      </w:r>
-      <w:r>
-        <w:rPr>
-          <w:rFonts w:ascii="Times New Roman" w:hAnsi="Times New Roman" w:cs="Times New Roman"/>
-          <w:sz w:val="24"/>
-          <w:szCs w:val="24"/>
-        </w:rPr>
-        <w:t>LJM_eStreamRead() is done in the callb</w:t>
+        <w:t xml:space="preserve"> to call </w:t>
+      </w:r>
+      <w:proofErr w:type="spellStart"/>
+      <w:r>
+        <w:rPr>
+          <w:rFonts w:ascii="Times New Roman" w:hAnsi="Times New Roman" w:cs="Times New Roman"/>
+          <w:sz w:val="24"/>
+          <w:szCs w:val="24"/>
+        </w:rPr>
+        <w:t>LJM_eStreamRead</w:t>
+      </w:r>
+      <w:proofErr w:type="spellEnd"/>
+      <w:r>
+        <w:rPr>
+          <w:rFonts w:ascii="Times New Roman" w:hAnsi="Times New Roman" w:cs="Times New Roman"/>
+          <w:sz w:val="24"/>
+          <w:szCs w:val="24"/>
+        </w:rPr>
+        <w:t xml:space="preserve">.  The problem is that this does not work if one is using callbacks with stream input.  If using callbacks the call to </w:t>
+      </w:r>
+      <w:proofErr w:type="spellStart"/>
+      <w:r>
+        <w:rPr>
+          <w:rFonts w:ascii="Times New Roman" w:hAnsi="Times New Roman" w:cs="Times New Roman"/>
+          <w:sz w:val="24"/>
+          <w:szCs w:val="24"/>
+        </w:rPr>
+        <w:t>LJM_</w:t>
+      </w:r>
+      <w:proofErr w:type="gramStart"/>
+      <w:r>
+        <w:rPr>
+          <w:rFonts w:ascii="Times New Roman" w:hAnsi="Times New Roman" w:cs="Times New Roman"/>
+          <w:sz w:val="24"/>
+          <w:szCs w:val="24"/>
+        </w:rPr>
+        <w:t>eStreamRead</w:t>
+      </w:r>
+      <w:proofErr w:type="spellEnd"/>
+      <w:r>
+        <w:rPr>
+          <w:rFonts w:ascii="Times New Roman" w:hAnsi="Times New Roman" w:cs="Times New Roman"/>
+          <w:sz w:val="24"/>
+          <w:szCs w:val="24"/>
+        </w:rPr>
+        <w:t>(</w:t>
+      </w:r>
+      <w:proofErr w:type="gramEnd"/>
+      <w:r>
+        <w:rPr>
+          <w:rFonts w:ascii="Times New Roman" w:hAnsi="Times New Roman" w:cs="Times New Roman"/>
+          <w:sz w:val="24"/>
+          <w:szCs w:val="24"/>
+        </w:rPr>
+        <w:t>) is done in the callb</w:t>
       </w:r>
       <w:r>
         <w:rPr>
@@ -4211,6 +5019,7 @@
         </w:rPr>
         <w:t xml:space="preserve">be a prime number, for example 853.  In that case the only choice for </w:t>
       </w:r>
+      <w:proofErr w:type="spellStart"/>
       <w:r>
         <w:rPr>
           <w:rFonts w:ascii="Times New Roman" w:hAnsi="Times New Roman" w:cs="Times New Roman"/>
@@ -4219,6 +5028,7 @@
         </w:rPr>
         <w:t>scansPerRead</w:t>
       </w:r>
+      <w:proofErr w:type="spellEnd"/>
       <w:r>
         <w:rPr>
           <w:rFonts w:ascii="Times New Roman" w:hAnsi="Times New Roman" w:cs="Times New Roman"/>
@@ -4251,6 +5061,7 @@
         </w:rPr>
         <w:t xml:space="preserve">  Using 1 for </w:t>
       </w:r>
+      <w:proofErr w:type="spellStart"/>
       <w:r>
         <w:rPr>
           <w:rFonts w:ascii="Times New Roman" w:hAnsi="Times New Roman" w:cs="Times New Roman"/>
@@ -4259,6 +5070,7 @@
         </w:rPr>
         <w:t>scansPerRead</w:t>
       </w:r>
+      <w:proofErr w:type="spellEnd"/>
       <w:r>
         <w:rPr>
           <w:rFonts w:ascii="Times New Roman" w:hAnsi="Times New Roman" w:cs="Times New Roman"/>
@@ -4331,15 +5143,33 @@
           <w:sz w:val="24"/>
           <w:szCs w:val="24"/>
         </w:rPr>
-        <w:t>.  In L</w:t>
-      </w:r>
-      <w:r>
-        <w:rPr>
-          <w:rFonts w:ascii="Times New Roman" w:hAnsi="Times New Roman" w:cs="Times New Roman"/>
-          <w:sz w:val="24"/>
-          <w:szCs w:val="24"/>
-        </w:rPr>
-        <w:t>abJackM.h there are these lines, all commented out.</w:t>
+        <w:t xml:space="preserve">.  In </w:t>
+      </w:r>
+      <w:proofErr w:type="spellStart"/>
+      <w:r>
+        <w:rPr>
+          <w:rFonts w:ascii="Times New Roman" w:hAnsi="Times New Roman" w:cs="Times New Roman"/>
+          <w:sz w:val="24"/>
+          <w:szCs w:val="24"/>
+        </w:rPr>
+        <w:t>L</w:t>
+      </w:r>
+      <w:r>
+        <w:rPr>
+          <w:rFonts w:ascii="Times New Roman" w:hAnsi="Times New Roman" w:cs="Times New Roman"/>
+          <w:sz w:val="24"/>
+          <w:szCs w:val="24"/>
+        </w:rPr>
+        <w:t>abJackM.h</w:t>
+      </w:r>
+      <w:proofErr w:type="spellEnd"/>
+      <w:r>
+        <w:rPr>
+          <w:rFonts w:ascii="Times New Roman" w:hAnsi="Times New Roman" w:cs="Times New Roman"/>
+          <w:sz w:val="24"/>
+          <w:szCs w:val="24"/>
+        </w:rPr>
+        <w:t xml:space="preserve"> there are these lines, all commented out.</w:t>
       </w:r>
     </w:p>
     <w:p>
@@ -4393,43 +5223,43 @@
           <w:sz w:val="20"/>
           <w:szCs w:val="24"/>
         </w:rPr>
-        <w:t xml:space="preserve"> * Desc: A mode that will cause LJM_eStreamRead to never sleep, and always</w:t>
-      </w:r>
-    </w:p>
-    <w:p>
-      <w:pPr>
-        <w:spacing w:after="0" w:line="240" w:lineRule="auto"/>
+        <w:t xml:space="preserve"> * </w:t>
+      </w:r>
+      <w:proofErr w:type="spellStart"/>
+      <w:r>
         <w:rPr>
           <w:rFonts w:ascii="Courier New" w:hAnsi="Courier New" w:cs="Courier New"/>
           <w:sz w:val="20"/>
           <w:szCs w:val="24"/>
         </w:rPr>
-      </w:pPr>
+        <w:t>Desc</w:t>
+      </w:r>
+      <w:proofErr w:type="spellEnd"/>
       <w:r>
         <w:rPr>
           <w:rFonts w:ascii="Courier New" w:hAnsi="Courier New" w:cs="Courier New"/>
           <w:sz w:val="20"/>
           <w:szCs w:val="24"/>
         </w:rPr>
-        <w:t xml:space="preserve"> *       consume the number of scans that the LJM handle has received, up to</w:t>
-      </w:r>
-    </w:p>
-    <w:p>
-      <w:pPr>
-        <w:spacing w:after="0" w:line="240" w:lineRule="auto"/>
+        <w:t xml:space="preserve">: A mode that will cause </w:t>
+      </w:r>
+      <w:proofErr w:type="spellStart"/>
+      <w:r>
         <w:rPr>
           <w:rFonts w:ascii="Courier New" w:hAnsi="Courier New" w:cs="Courier New"/>
           <w:sz w:val="20"/>
           <w:szCs w:val="24"/>
         </w:rPr>
-      </w:pPr>
+        <w:t>LJM_eStreamRead</w:t>
+      </w:r>
+      <w:proofErr w:type="spellEnd"/>
       <w:r>
         <w:rPr>
           <w:rFonts w:ascii="Courier New" w:hAnsi="Courier New" w:cs="Courier New"/>
           <w:sz w:val="20"/>
           <w:szCs w:val="24"/>
         </w:rPr>
-        <w:t xml:space="preserve"> *       a maximum of ScansPerRead. Fills the excess scan places in aData</w:t>
+        <w:t xml:space="preserve"> to never sleep, and always</w:t>
       </w:r>
     </w:p>
     <w:p>
@@ -4447,7 +5277,7 @@
           <w:sz w:val="20"/>
           <w:szCs w:val="24"/>
         </w:rPr>
-        <w:t xml:space="preserve"> *       not read, if any, with LJM_SCAN_NOT_READ.</w:t>
+        <w:t xml:space="preserve"> *       consume the number of scans that the LJM handle has received, up to</w:t>
       </w:r>
     </w:p>
     <w:p>
@@ -4465,60 +5295,196 @@
           <w:sz w:val="20"/>
           <w:szCs w:val="24"/>
         </w:rPr>
-        <w:t xml:space="preserve"> * Note: ScansPerRead is a parameter of LJM_eStreamStart.</w:t>
-      </w:r>
-    </w:p>
-    <w:p>
-      <w:pPr>
-        <w:spacing w:after="0" w:line="240" w:lineRule="auto"/>
+        <w:t xml:space="preserve"> *       </w:t>
+      </w:r>
+      <w:proofErr w:type="gramStart"/>
+      <w:r>
         <w:rPr>
           <w:rFonts w:ascii="Courier New" w:hAnsi="Courier New" w:cs="Courier New"/>
           <w:sz w:val="20"/>
           <w:szCs w:val="24"/>
         </w:rPr>
-      </w:pPr>
+        <w:t>a</w:t>
+      </w:r>
+      <w:proofErr w:type="gramEnd"/>
       <w:r>
         <w:rPr>
           <w:rFonts w:ascii="Courier New" w:hAnsi="Courier New" w:cs="Courier New"/>
           <w:sz w:val="20"/>
           <w:szCs w:val="24"/>
         </w:rPr>
-        <w:t xml:space="preserve"> * TODO: LJM_STREAM_SCANS_RETURN_AVAILABLE is not currently implemented.</w:t>
-      </w:r>
-    </w:p>
-    <w:p>
-      <w:pPr>
-        <w:spacing w:after="0" w:line="240" w:lineRule="auto"/>
+        <w:t xml:space="preserve"> maximum of </w:t>
+      </w:r>
+      <w:proofErr w:type="spellStart"/>
+      <w:r>
         <w:rPr>
           <w:rFonts w:ascii="Courier New" w:hAnsi="Courier New" w:cs="Courier New"/>
           <w:sz w:val="20"/>
           <w:szCs w:val="24"/>
         </w:rPr>
-      </w:pPr>
+        <w:t>ScansPerRead</w:t>
+      </w:r>
+      <w:proofErr w:type="spellEnd"/>
       <w:r>
         <w:rPr>
           <w:rFonts w:ascii="Courier New" w:hAnsi="Courier New" w:cs="Courier New"/>
           <w:sz w:val="20"/>
           <w:szCs w:val="24"/>
         </w:rPr>
-        <w:t>**/</w:t>
-      </w:r>
-    </w:p>
-    <w:p>
-      <w:pPr>
-        <w:spacing w:after="0" w:line="240" w:lineRule="auto"/>
+        <w:t xml:space="preserve">. Fills the excess scan places in </w:t>
+      </w:r>
+      <w:proofErr w:type="spellStart"/>
+      <w:r>
         <w:rPr>
           <w:rFonts w:ascii="Courier New" w:hAnsi="Courier New" w:cs="Courier New"/>
           <w:sz w:val="20"/>
           <w:szCs w:val="24"/>
         </w:rPr>
-      </w:pPr>
-      <w:r>
+        <w:t>aData</w:t>
+      </w:r>
+      <w:proofErr w:type="spellEnd"/>
+    </w:p>
+    <w:p>
+      <w:pPr>
+        <w:spacing w:after="0" w:line="240" w:lineRule="auto"/>
         <w:rPr>
           <w:rFonts w:ascii="Courier New" w:hAnsi="Courier New" w:cs="Courier New"/>
           <w:sz w:val="20"/>
           <w:szCs w:val="24"/>
         </w:rPr>
+      </w:pPr>
+      <w:r>
+        <w:rPr>
+          <w:rFonts w:ascii="Courier New" w:hAnsi="Courier New" w:cs="Courier New"/>
+          <w:sz w:val="20"/>
+          <w:szCs w:val="24"/>
+        </w:rPr>
+        <w:t xml:space="preserve"> *       </w:t>
+      </w:r>
+      <w:proofErr w:type="gramStart"/>
+      <w:r>
+        <w:rPr>
+          <w:rFonts w:ascii="Courier New" w:hAnsi="Courier New" w:cs="Courier New"/>
+          <w:sz w:val="20"/>
+          <w:szCs w:val="24"/>
+        </w:rPr>
+        <w:t>not</w:t>
+      </w:r>
+      <w:proofErr w:type="gramEnd"/>
+      <w:r>
+        <w:rPr>
+          <w:rFonts w:ascii="Courier New" w:hAnsi="Courier New" w:cs="Courier New"/>
+          <w:sz w:val="20"/>
+          <w:szCs w:val="24"/>
+        </w:rPr>
+        <w:t xml:space="preserve"> read, if any, with LJM_SCAN_NOT_READ.</w:t>
+      </w:r>
+    </w:p>
+    <w:p>
+      <w:pPr>
+        <w:spacing w:after="0" w:line="240" w:lineRule="auto"/>
+        <w:rPr>
+          <w:rFonts w:ascii="Courier New" w:hAnsi="Courier New" w:cs="Courier New"/>
+          <w:sz w:val="20"/>
+          <w:szCs w:val="24"/>
+        </w:rPr>
+      </w:pPr>
+      <w:r>
+        <w:rPr>
+          <w:rFonts w:ascii="Courier New" w:hAnsi="Courier New" w:cs="Courier New"/>
+          <w:sz w:val="20"/>
+          <w:szCs w:val="24"/>
+        </w:rPr>
+        <w:t xml:space="preserve"> * Note: </w:t>
+      </w:r>
+      <w:proofErr w:type="spellStart"/>
+      <w:r>
+        <w:rPr>
+          <w:rFonts w:ascii="Courier New" w:hAnsi="Courier New" w:cs="Courier New"/>
+          <w:sz w:val="20"/>
+          <w:szCs w:val="24"/>
+        </w:rPr>
+        <w:t>ScansPerRead</w:t>
+      </w:r>
+      <w:proofErr w:type="spellEnd"/>
+      <w:r>
+        <w:rPr>
+          <w:rFonts w:ascii="Courier New" w:hAnsi="Courier New" w:cs="Courier New"/>
+          <w:sz w:val="20"/>
+          <w:szCs w:val="24"/>
+        </w:rPr>
+        <w:t xml:space="preserve"> is a parameter of </w:t>
+      </w:r>
+      <w:proofErr w:type="spellStart"/>
+      <w:r>
+        <w:rPr>
+          <w:rFonts w:ascii="Courier New" w:hAnsi="Courier New" w:cs="Courier New"/>
+          <w:sz w:val="20"/>
+          <w:szCs w:val="24"/>
+        </w:rPr>
+        <w:t>LJM_eStreamStart</w:t>
+      </w:r>
+      <w:proofErr w:type="spellEnd"/>
+      <w:r>
+        <w:rPr>
+          <w:rFonts w:ascii="Courier New" w:hAnsi="Courier New" w:cs="Courier New"/>
+          <w:sz w:val="20"/>
+          <w:szCs w:val="24"/>
+        </w:rPr>
+        <w:t>.</w:t>
+      </w:r>
+    </w:p>
+    <w:p>
+      <w:pPr>
+        <w:spacing w:after="0" w:line="240" w:lineRule="auto"/>
+        <w:rPr>
+          <w:rFonts w:ascii="Courier New" w:hAnsi="Courier New" w:cs="Courier New"/>
+          <w:sz w:val="20"/>
+          <w:szCs w:val="24"/>
+        </w:rPr>
+      </w:pPr>
+      <w:r>
+        <w:rPr>
+          <w:rFonts w:ascii="Courier New" w:hAnsi="Courier New" w:cs="Courier New"/>
+          <w:sz w:val="20"/>
+          <w:szCs w:val="24"/>
+        </w:rPr>
+        <w:t xml:space="preserve"> * TODO: LJM_STREAM_SCANS_RETURN_AVAILABLE is not currently implemented.</w:t>
+      </w:r>
+    </w:p>
+    <w:p>
+      <w:pPr>
+        <w:spacing w:after="0" w:line="240" w:lineRule="auto"/>
+        <w:rPr>
+          <w:rFonts w:ascii="Courier New" w:hAnsi="Courier New" w:cs="Courier New"/>
+          <w:sz w:val="20"/>
+          <w:szCs w:val="24"/>
+        </w:rPr>
+      </w:pPr>
+      <w:r>
+        <w:rPr>
+          <w:rFonts w:ascii="Courier New" w:hAnsi="Courier New" w:cs="Courier New"/>
+          <w:sz w:val="20"/>
+          <w:szCs w:val="24"/>
+        </w:rPr>
+        <w:t>**/</w:t>
+      </w:r>
+    </w:p>
+    <w:p>
+      <w:pPr>
+        <w:spacing w:after="0" w:line="240" w:lineRule="auto"/>
+        <w:rPr>
+          <w:rFonts w:ascii="Courier New" w:hAnsi="Courier New" w:cs="Courier New"/>
+          <w:sz w:val="20"/>
+          <w:szCs w:val="24"/>
+        </w:rPr>
+      </w:pPr>
+      <w:r>
+        <w:rPr>
+          <w:rFonts w:ascii="Courier New" w:hAnsi="Courier New" w:cs="Courier New"/>
+          <w:sz w:val="20"/>
+          <w:szCs w:val="24"/>
+        </w:rPr>
         <w:t>// LJM_STREAM_SCANS_RETURN_AVAILABLE = 3</w:t>
       </w:r>
     </w:p>
@@ -4547,8 +5513,45 @@
           <w:sz w:val="24"/>
           <w:szCs w:val="24"/>
         </w:rPr>
-        <w:t xml:space="preserve">Implementing LJM_STREAM_SCAN_RETURN_AVAILABLE is exactly what is needed.  In my case it could simplify my driver a lot, because I could call LJM_eStreamRead within my poller, and not have to implement a callback function at all.  I cannot currently do that because </w:t>
-      </w:r>
+        <w:t xml:space="preserve">Implementing LJM_STREAM_SCAN_RETURN_AVAILABLE is exactly what is needed.  In my case it could simplify my driver a lot, because I could call </w:t>
+      </w:r>
+      <w:proofErr w:type="spellStart"/>
+      <w:r>
+        <w:rPr>
+          <w:rFonts w:ascii="Times New Roman" w:hAnsi="Times New Roman" w:cs="Times New Roman"/>
+          <w:sz w:val="24"/>
+          <w:szCs w:val="24"/>
+        </w:rPr>
+        <w:t>LJM_eStreamRead</w:t>
+      </w:r>
+      <w:proofErr w:type="spellEnd"/>
+      <w:r>
+        <w:rPr>
+          <w:rFonts w:ascii="Times New Roman" w:hAnsi="Times New Roman" w:cs="Times New Roman"/>
+          <w:sz w:val="24"/>
+          <w:szCs w:val="24"/>
+        </w:rPr>
+        <w:t xml:space="preserve"> within my </w:t>
+      </w:r>
+      <w:proofErr w:type="spellStart"/>
+      <w:r>
+        <w:rPr>
+          <w:rFonts w:ascii="Times New Roman" w:hAnsi="Times New Roman" w:cs="Times New Roman"/>
+          <w:sz w:val="24"/>
+          <w:szCs w:val="24"/>
+        </w:rPr>
+        <w:t>poller</w:t>
+      </w:r>
+      <w:proofErr w:type="spellEnd"/>
+      <w:r>
+        <w:rPr>
+          <w:rFonts w:ascii="Times New Roman" w:hAnsi="Times New Roman" w:cs="Times New Roman"/>
+          <w:sz w:val="24"/>
+          <w:szCs w:val="24"/>
+        </w:rPr>
+        <w:t xml:space="preserve">, and not have to implement a callback function at all.  I cannot currently do that because </w:t>
+      </w:r>
+      <w:proofErr w:type="spellStart"/>
       <w:r>
         <w:rPr>
           <w:rFonts w:ascii="Times New Roman" w:hAnsi="Times New Roman" w:cs="Times New Roman"/>
@@ -4556,7 +5559,34 @@
           <w:szCs w:val="24"/>
         </w:rPr>
         <w:lastRenderedPageBreak/>
-        <w:t>LJM_eStreamRead currently blocks, but this new mode would not block.  It fixes the scansPerRead issue because I can that that to 100, but at the end of my 853 point scan it will just return the final 53 points.</w:t>
+        <w:t>LJM_eStreamRead</w:t>
+      </w:r>
+      <w:proofErr w:type="spellEnd"/>
+      <w:r>
+        <w:rPr>
+          <w:rFonts w:ascii="Times New Roman" w:hAnsi="Times New Roman" w:cs="Times New Roman"/>
+          <w:sz w:val="24"/>
+          <w:szCs w:val="24"/>
+        </w:rPr>
+        <w:t xml:space="preserve"> currently blocks, but this new mode would not block.  It fixes the </w:t>
+      </w:r>
+      <w:proofErr w:type="spellStart"/>
+      <w:r>
+        <w:rPr>
+          <w:rFonts w:ascii="Times New Roman" w:hAnsi="Times New Roman" w:cs="Times New Roman"/>
+          <w:sz w:val="24"/>
+          <w:szCs w:val="24"/>
+        </w:rPr>
+        <w:t>scansPerRead</w:t>
+      </w:r>
+      <w:proofErr w:type="spellEnd"/>
+      <w:r>
+        <w:rPr>
+          <w:rFonts w:ascii="Times New Roman" w:hAnsi="Times New Roman" w:cs="Times New Roman"/>
+          <w:sz w:val="24"/>
+          <w:szCs w:val="24"/>
+        </w:rPr>
+        <w:t xml:space="preserve"> issue because I can that that to 100, but at the end of my 853 point scan it will just return the final 53 points.</w:t>
       </w:r>
       <w:r>
         <w:rPr>
@@ -4580,7 +5610,25 @@
           <w:sz w:val="24"/>
           <w:szCs w:val="24"/>
         </w:rPr>
-        <w:t xml:space="preserve"> error because I can call LJM_eStreamRead without using callbacks.</w:t>
+        <w:t xml:space="preserve"> error because I can call </w:t>
+      </w:r>
+      <w:proofErr w:type="spellStart"/>
+      <w:r>
+        <w:rPr>
+          <w:rFonts w:ascii="Times New Roman" w:hAnsi="Times New Roman" w:cs="Times New Roman"/>
+          <w:sz w:val="24"/>
+          <w:szCs w:val="24"/>
+        </w:rPr>
+        <w:t>LJM_eStreamRead</w:t>
+      </w:r>
+      <w:proofErr w:type="spellEnd"/>
+      <w:r>
+        <w:rPr>
+          <w:rFonts w:ascii="Times New Roman" w:hAnsi="Times New Roman" w:cs="Times New Roman"/>
+          <w:sz w:val="24"/>
+          <w:szCs w:val="24"/>
+        </w:rPr>
+        <w:t xml:space="preserve"> without using callbacks.</w:t>
       </w:r>
     </w:p>
     <w:p>
@@ -4607,18 +5655,390 @@
           <w:sz w:val="24"/>
           <w:szCs w:val="24"/>
         </w:rPr>
-        <w:t xml:space="preserve"> Hopefully a near-term enhancement.</w:t>
-      </w:r>
-    </w:p>
-    <w:p>
-      <w:pPr>
-        <w:spacing w:after="120" w:line="240" w:lineRule="auto"/>
-        <w:rPr>
-          <w:rFonts w:ascii="Times New Roman" w:hAnsi="Times New Roman" w:cs="Times New Roman"/>
-          <w:sz w:val="24"/>
-          <w:szCs w:val="24"/>
-        </w:rPr>
-      </w:pPr>
+        <w:t xml:space="preserve"> </w:t>
+      </w:r>
+      <w:proofErr w:type="spellStart"/>
+      <w:r>
+        <w:rPr>
+          <w:rFonts w:ascii="Times New Roman" w:hAnsi="Times New Roman" w:cs="Times New Roman"/>
+          <w:sz w:val="24"/>
+          <w:szCs w:val="24"/>
+        </w:rPr>
+        <w:t>Soloman</w:t>
+      </w:r>
+      <w:proofErr w:type="spellEnd"/>
+      <w:r>
+        <w:rPr>
+          <w:rFonts w:ascii="Times New Roman" w:hAnsi="Times New Roman" w:cs="Times New Roman"/>
+          <w:sz w:val="24"/>
+          <w:szCs w:val="24"/>
+        </w:rPr>
+        <w:t xml:space="preserve"> replied on 11/11/2022</w:t>
+      </w:r>
+      <w:r>
+        <w:rPr>
+          <w:rFonts w:ascii="Times New Roman" w:hAnsi="Times New Roman" w:cs="Times New Roman"/>
+          <w:sz w:val="24"/>
+          <w:szCs w:val="24"/>
+        </w:rPr>
+        <w:t>.</w:t>
+      </w:r>
+    </w:p>
+    <w:p>
+      <w:pPr>
+        <w:spacing w:after="120" w:line="240" w:lineRule="auto"/>
+        <w:ind w:left="720"/>
+        <w:rPr>
+          <w:rFonts w:ascii="Times New Roman" w:hAnsi="Times New Roman" w:cs="Times New Roman"/>
+          <w:sz w:val="24"/>
+          <w:szCs w:val="24"/>
+        </w:rPr>
+      </w:pPr>
+      <w:r>
+        <w:rPr>
+          <w:rFonts w:ascii="Times New Roman" w:hAnsi="Times New Roman" w:cs="Times New Roman"/>
+          <w:sz w:val="24"/>
+          <w:szCs w:val="24"/>
+        </w:rPr>
+        <w:t xml:space="preserve">I would agree that we should add a feature to consume remaining scans in the cases that you need to consume less than </w:t>
+      </w:r>
+      <w:proofErr w:type="spellStart"/>
+      <w:r>
+        <w:rPr>
+          <w:rFonts w:ascii="Times New Roman" w:hAnsi="Times New Roman" w:cs="Times New Roman"/>
+          <w:sz w:val="24"/>
+          <w:szCs w:val="24"/>
+        </w:rPr>
+        <w:t>scansPerRead</w:t>
+      </w:r>
+      <w:proofErr w:type="spellEnd"/>
+      <w:r>
+        <w:rPr>
+          <w:rFonts w:ascii="Times New Roman" w:hAnsi="Times New Roman" w:cs="Times New Roman"/>
+          <w:sz w:val="24"/>
+          <w:szCs w:val="24"/>
+        </w:rPr>
+        <w:t xml:space="preserve"> scans. However, note that there is currently a mode available that makes </w:t>
+      </w:r>
+      <w:proofErr w:type="spellStart"/>
+      <w:r>
+        <w:rPr>
+          <w:rFonts w:ascii="Times New Roman" w:hAnsi="Times New Roman" w:cs="Times New Roman"/>
+          <w:sz w:val="24"/>
+          <w:szCs w:val="24"/>
+        </w:rPr>
+        <w:t>eStreamRead</w:t>
+      </w:r>
+      <w:proofErr w:type="spellEnd"/>
+      <w:r>
+        <w:rPr>
+          <w:rFonts w:ascii="Times New Roman" w:hAnsi="Times New Roman" w:cs="Times New Roman"/>
+          <w:sz w:val="24"/>
+          <w:szCs w:val="24"/>
+        </w:rPr>
+        <w:t xml:space="preserve"> non-blocking. See the LJM_STREAM_SCANS_RETURN_ALL_OR_NONE mode described here:</w:t>
+      </w:r>
+    </w:p>
+    <w:p>
+      <w:pPr>
+        <w:spacing w:after="120" w:line="240" w:lineRule="auto"/>
+        <w:ind w:left="720"/>
+        <w:rPr>
+          <w:rFonts w:ascii="Times New Roman" w:hAnsi="Times New Roman" w:cs="Times New Roman"/>
+          <w:sz w:val="24"/>
+          <w:szCs w:val="24"/>
+        </w:rPr>
+      </w:pPr>
+      <w:r>
+        <w:rPr>
+          <w:rFonts w:ascii="Times New Roman" w:hAnsi="Times New Roman" w:cs="Times New Roman"/>
+          <w:sz w:val="24"/>
+          <w:szCs w:val="24"/>
+        </w:rPr>
+        <w:t>https://labjack.com/pages/support?doc=/software-driver/ljm-users-guide/ljm_stream_scans_return/</w:t>
+      </w:r>
+    </w:p>
+    <w:p>
+      <w:pPr>
+        <w:spacing w:after="120" w:line="240" w:lineRule="auto"/>
+        <w:rPr>
+          <w:rFonts w:ascii="Times New Roman" w:hAnsi="Times New Roman" w:cs="Times New Roman"/>
+          <w:sz w:val="24"/>
+          <w:szCs w:val="24"/>
+        </w:rPr>
+      </w:pPr>
+      <w:r>
+        <w:rPr>
+          <w:rFonts w:ascii="Times New Roman" w:hAnsi="Times New Roman" w:cs="Times New Roman"/>
+          <w:sz w:val="24"/>
+          <w:szCs w:val="24"/>
+        </w:rPr>
+        <w:t xml:space="preserve">I changed the driver to use </w:t>
+      </w:r>
+      <w:r>
+        <w:rPr>
+          <w:rFonts w:ascii="Times New Roman" w:hAnsi="Times New Roman" w:cs="Times New Roman"/>
+          <w:sz w:val="24"/>
+          <w:szCs w:val="24"/>
+        </w:rPr>
+        <w:t>LJM_STREAM_SCANS_RETURN_ALL_OR_NONE</w:t>
+      </w:r>
+      <w:r>
+        <w:rPr>
+          <w:rFonts w:ascii="Times New Roman" w:hAnsi="Times New Roman" w:cs="Times New Roman"/>
+          <w:sz w:val="24"/>
+          <w:szCs w:val="24"/>
+        </w:rPr>
+        <w:t>.  This has 2 benefits:</w:t>
+      </w:r>
+    </w:p>
+    <w:p>
+      <w:pPr>
+        <w:pStyle w:val="ListParagraph"/>
+        <w:numPr>
+          <w:ilvl w:val="0"/>
+          <w:numId w:val="3"/>
+        </w:numPr>
+        <w:spacing w:after="0" w:line="240" w:lineRule="auto"/>
+        <w:contextualSpacing w:val="0"/>
+        <w:rPr>
+          <w:rFonts w:ascii="Times New Roman" w:hAnsi="Times New Roman" w:cs="Times New Roman"/>
+          <w:sz w:val="24"/>
+          <w:szCs w:val="24"/>
+        </w:rPr>
+      </w:pPr>
+      <w:r>
+        <w:rPr>
+          <w:rFonts w:ascii="Times New Roman" w:hAnsi="Times New Roman" w:cs="Times New Roman"/>
+          <w:sz w:val="24"/>
+          <w:szCs w:val="24"/>
+        </w:rPr>
+        <w:t xml:space="preserve">The code is simplified since </w:t>
+      </w:r>
+      <w:r>
+        <w:rPr>
+          <w:rFonts w:ascii="Times New Roman" w:hAnsi="Times New Roman" w:cs="Times New Roman"/>
+          <w:sz w:val="24"/>
+          <w:szCs w:val="24"/>
+        </w:rPr>
+        <w:t xml:space="preserve">it </w:t>
+      </w:r>
+      <w:r>
+        <w:rPr>
+          <w:rFonts w:ascii="Times New Roman" w:hAnsi="Times New Roman" w:cs="Times New Roman"/>
+          <w:sz w:val="24"/>
+          <w:szCs w:val="24"/>
+        </w:rPr>
+        <w:t>jus</w:t>
+      </w:r>
+      <w:r>
+        <w:rPr>
+          <w:rFonts w:ascii="Times New Roman" w:hAnsi="Times New Roman" w:cs="Times New Roman"/>
+          <w:sz w:val="24"/>
+          <w:szCs w:val="24"/>
+        </w:rPr>
+        <w:t xml:space="preserve">t calls </w:t>
+      </w:r>
+      <w:proofErr w:type="spellStart"/>
+      <w:r>
+        <w:rPr>
+          <w:rFonts w:ascii="Times New Roman" w:hAnsi="Times New Roman" w:cs="Times New Roman"/>
+          <w:sz w:val="24"/>
+          <w:szCs w:val="24"/>
+        </w:rPr>
+        <w:t>LJM_</w:t>
+      </w:r>
+      <w:proofErr w:type="gramStart"/>
+      <w:r>
+        <w:rPr>
+          <w:rFonts w:ascii="Times New Roman" w:hAnsi="Times New Roman" w:cs="Times New Roman"/>
+          <w:sz w:val="24"/>
+          <w:szCs w:val="24"/>
+        </w:rPr>
+        <w:t>eReadStream</w:t>
+      </w:r>
+      <w:proofErr w:type="spellEnd"/>
+      <w:r>
+        <w:rPr>
+          <w:rFonts w:ascii="Times New Roman" w:hAnsi="Times New Roman" w:cs="Times New Roman"/>
+          <w:sz w:val="24"/>
+          <w:szCs w:val="24"/>
+        </w:rPr>
+        <w:t>(</w:t>
+      </w:r>
+      <w:proofErr w:type="gramEnd"/>
+      <w:r>
+        <w:rPr>
+          <w:rFonts w:ascii="Times New Roman" w:hAnsi="Times New Roman" w:cs="Times New Roman"/>
+          <w:sz w:val="24"/>
+          <w:szCs w:val="24"/>
+        </w:rPr>
+        <w:t>) from the</w:t>
+      </w:r>
+      <w:r>
+        <w:rPr>
+          <w:rFonts w:ascii="Times New Roman" w:hAnsi="Times New Roman" w:cs="Times New Roman"/>
+          <w:sz w:val="24"/>
+          <w:szCs w:val="24"/>
+        </w:rPr>
+        <w:t xml:space="preserve"> </w:t>
+      </w:r>
+      <w:proofErr w:type="spellStart"/>
+      <w:r>
+        <w:rPr>
+          <w:rFonts w:ascii="Times New Roman" w:hAnsi="Times New Roman" w:cs="Times New Roman"/>
+          <w:sz w:val="24"/>
+          <w:szCs w:val="24"/>
+        </w:rPr>
+        <w:t>poller</w:t>
+      </w:r>
+      <w:proofErr w:type="spellEnd"/>
+      <w:r>
+        <w:rPr>
+          <w:rFonts w:ascii="Times New Roman" w:hAnsi="Times New Roman" w:cs="Times New Roman"/>
+          <w:sz w:val="24"/>
+          <w:szCs w:val="24"/>
+        </w:rPr>
+        <w:t xml:space="preserve"> thread, </w:t>
+      </w:r>
+      <w:r>
+        <w:rPr>
+          <w:rFonts w:ascii="Times New Roman" w:hAnsi="Times New Roman" w:cs="Times New Roman"/>
+          <w:sz w:val="24"/>
+          <w:szCs w:val="24"/>
+        </w:rPr>
+        <w:t>does not</w:t>
+      </w:r>
+      <w:r>
+        <w:rPr>
+          <w:rFonts w:ascii="Times New Roman" w:hAnsi="Times New Roman" w:cs="Times New Roman"/>
+          <w:sz w:val="24"/>
+          <w:szCs w:val="24"/>
+        </w:rPr>
+        <w:t xml:space="preserve"> need to use a stream callback function.</w:t>
+      </w:r>
+    </w:p>
+    <w:p>
+      <w:pPr>
+        <w:pStyle w:val="ListParagraph"/>
+        <w:numPr>
+          <w:ilvl w:val="0"/>
+          <w:numId w:val="3"/>
+        </w:numPr>
+        <w:spacing w:after="0" w:line="240" w:lineRule="auto"/>
+        <w:contextualSpacing w:val="0"/>
+        <w:rPr>
+          <w:rFonts w:ascii="Times New Roman" w:hAnsi="Times New Roman" w:cs="Times New Roman"/>
+          <w:sz w:val="24"/>
+          <w:szCs w:val="24"/>
+        </w:rPr>
+      </w:pPr>
+      <w:r>
+        <w:rPr>
+          <w:rFonts w:ascii="Times New Roman" w:hAnsi="Times New Roman" w:cs="Times New Roman"/>
+          <w:sz w:val="24"/>
+          <w:szCs w:val="24"/>
+        </w:rPr>
+        <w:t>It now</w:t>
+      </w:r>
+      <w:r>
+        <w:rPr>
+          <w:rFonts w:ascii="Times New Roman" w:hAnsi="Times New Roman" w:cs="Times New Roman"/>
+          <w:sz w:val="24"/>
+          <w:szCs w:val="24"/>
+        </w:rPr>
+        <w:t xml:space="preserve"> receive</w:t>
+      </w:r>
+      <w:r>
+        <w:rPr>
+          <w:rFonts w:ascii="Times New Roman" w:hAnsi="Times New Roman" w:cs="Times New Roman"/>
+          <w:sz w:val="24"/>
+          <w:szCs w:val="24"/>
+        </w:rPr>
+        <w:t>s</w:t>
+      </w:r>
+      <w:r>
+        <w:rPr>
+          <w:rFonts w:ascii="Times New Roman" w:hAnsi="Times New Roman" w:cs="Times New Roman"/>
+          <w:sz w:val="24"/>
+          <w:szCs w:val="24"/>
+        </w:rPr>
+        <w:t xml:space="preserve"> an error if STREAM_SCAN_OVERLAP occurs because the user specified incompatible STREAM_RESOLUTION_INDEX and scan rate.</w:t>
+      </w:r>
+    </w:p>
+    <w:p>
+      <w:pPr>
+        <w:spacing w:after="120" w:line="240" w:lineRule="auto"/>
+        <w:rPr>
+          <w:rFonts w:ascii="Times New Roman" w:hAnsi="Times New Roman" w:cs="Times New Roman"/>
+          <w:sz w:val="24"/>
+          <w:szCs w:val="24"/>
+        </w:rPr>
+      </w:pPr>
+    </w:p>
+    <w:p>
+      <w:pPr>
+        <w:spacing w:after="120" w:line="240" w:lineRule="auto"/>
+        <w:rPr>
+          <w:rFonts w:ascii="Times New Roman" w:hAnsi="Times New Roman" w:cs="Times New Roman"/>
+          <w:sz w:val="24"/>
+          <w:szCs w:val="24"/>
+        </w:rPr>
+      </w:pPr>
+      <w:r>
+        <w:rPr>
+          <w:rFonts w:ascii="Times New Roman" w:hAnsi="Times New Roman" w:cs="Times New Roman"/>
+          <w:sz w:val="24"/>
+          <w:szCs w:val="24"/>
+        </w:rPr>
+        <w:t xml:space="preserve">This solves item 1) above. </w:t>
+      </w:r>
+    </w:p>
+    <w:p>
+      <w:pPr>
+        <w:spacing w:after="120" w:line="240" w:lineRule="auto"/>
+        <w:rPr>
+          <w:rFonts w:ascii="Times New Roman" w:hAnsi="Times New Roman" w:cs="Times New Roman"/>
+          <w:sz w:val="24"/>
+          <w:szCs w:val="24"/>
+        </w:rPr>
+      </w:pPr>
+      <w:r>
+        <w:rPr>
+          <w:rFonts w:ascii="Times New Roman" w:hAnsi="Times New Roman" w:cs="Times New Roman"/>
+          <w:sz w:val="24"/>
+          <w:szCs w:val="24"/>
+        </w:rPr>
+        <w:t xml:space="preserve">Item 2) is not resolved, it will fail if the device only receives N triggers and N is not a multiple of </w:t>
+      </w:r>
+      <w:proofErr w:type="spellStart"/>
+      <w:r>
+        <w:rPr>
+          <w:rFonts w:ascii="Times New Roman" w:hAnsi="Times New Roman" w:cs="Times New Roman"/>
+          <w:sz w:val="24"/>
+          <w:szCs w:val="24"/>
+        </w:rPr>
+        <w:t>scans</w:t>
+      </w:r>
+      <w:bookmarkStart w:id="0" w:name="_GoBack"/>
+      <w:bookmarkEnd w:id="0"/>
+      <w:r>
+        <w:rPr>
+          <w:rFonts w:ascii="Times New Roman" w:hAnsi="Times New Roman" w:cs="Times New Roman"/>
+          <w:sz w:val="24"/>
+          <w:szCs w:val="24"/>
+        </w:rPr>
+        <w:t>PerRead</w:t>
+      </w:r>
+      <w:proofErr w:type="spellEnd"/>
+      <w:r>
+        <w:rPr>
+          <w:rFonts w:ascii="Times New Roman" w:hAnsi="Times New Roman" w:cs="Times New Roman"/>
+          <w:sz w:val="24"/>
+          <w:szCs w:val="24"/>
+        </w:rPr>
+        <w:t>.</w:t>
+      </w:r>
     </w:p>
     <w:sectPr>
       <w:pgSz w:w="12240" w:h="15840"/>
@@ -4858,11 +6278,138 @@
       </w:rPr>
     </w:lvl>
   </w:abstractNum>
+  <w:abstractNum w:abstractNumId="2" w15:restartNumberingAfterBreak="0">
+    <w:nsid w:val="71632CF5"/>
+    <w:multiLevelType w:val="hybridMultilevel"/>
+    <w:tmpl w:val="F62CC232"/>
+    <w:lvl w:ilvl="0" w:tplc="CACA24FA">
+      <w:start w:val="2"/>
+      <w:numFmt w:val="bullet"/>
+      <w:lvlText w:val="-"/>
+      <w:lvlJc w:val="left"/>
+      <w:pPr>
+        <w:ind w:left="720" w:hanging="360"/>
+      </w:pPr>
+      <w:rPr>
+        <w:rFonts w:ascii="Times New Roman" w:eastAsia="Calibri" w:hAnsi="Times New Roman" w:cs="Times New Roman" w:hint="default"/>
+        <w:color w:val="auto"/>
+        <w:sz w:val="24"/>
+      </w:rPr>
+    </w:lvl>
+    <w:lvl w:ilvl="1" w:tplc="04090003">
+      <w:start w:val="1"/>
+      <w:numFmt w:val="bullet"/>
+      <w:lvlText w:val="o"/>
+      <w:lvlJc w:val="left"/>
+      <w:pPr>
+        <w:ind w:left="1440" w:hanging="360"/>
+      </w:pPr>
+      <w:rPr>
+        <w:rFonts w:ascii="Courier New" w:hAnsi="Courier New" w:cs="Courier New" w:hint="default"/>
+      </w:rPr>
+    </w:lvl>
+    <w:lvl w:ilvl="2" w:tplc="04090005">
+      <w:start w:val="1"/>
+      <w:numFmt w:val="bullet"/>
+      <w:lvlText w:val=""/>
+      <w:lvlJc w:val="left"/>
+      <w:pPr>
+        <w:ind w:left="2160" w:hanging="360"/>
+      </w:pPr>
+      <w:rPr>
+        <w:rFonts w:ascii="Wingdings" w:hAnsi="Wingdings" w:hint="default"/>
+      </w:rPr>
+    </w:lvl>
+    <w:lvl w:ilvl="3" w:tplc="04090001">
+      <w:start w:val="1"/>
+      <w:numFmt w:val="bullet"/>
+      <w:lvlText w:val=""/>
+      <w:lvlJc w:val="left"/>
+      <w:pPr>
+        <w:ind w:left="2880" w:hanging="360"/>
+      </w:pPr>
+      <w:rPr>
+        <w:rFonts w:ascii="Symbol" w:hAnsi="Symbol" w:hint="default"/>
+      </w:rPr>
+    </w:lvl>
+    <w:lvl w:ilvl="4" w:tplc="04090003">
+      <w:start w:val="1"/>
+      <w:numFmt w:val="bullet"/>
+      <w:lvlText w:val="o"/>
+      <w:lvlJc w:val="left"/>
+      <w:pPr>
+        <w:ind w:left="3600" w:hanging="360"/>
+      </w:pPr>
+      <w:rPr>
+        <w:rFonts w:ascii="Courier New" w:hAnsi="Courier New" w:cs="Courier New" w:hint="default"/>
+      </w:rPr>
+    </w:lvl>
+    <w:lvl w:ilvl="5" w:tplc="04090005">
+      <w:start w:val="1"/>
+      <w:numFmt w:val="bullet"/>
+      <w:lvlText w:val=""/>
+      <w:lvlJc w:val="left"/>
+      <w:pPr>
+        <w:ind w:left="4320" w:hanging="360"/>
+      </w:pPr>
+      <w:rPr>
+        <w:rFonts w:ascii="Wingdings" w:hAnsi="Wingdings" w:hint="default"/>
+      </w:rPr>
+    </w:lvl>
+    <w:lvl w:ilvl="6" w:tplc="04090001">
+      <w:start w:val="1"/>
+      <w:numFmt w:val="bullet"/>
+      <w:lvlText w:val=""/>
+      <w:lvlJc w:val="left"/>
+      <w:pPr>
+        <w:ind w:left="5040" w:hanging="360"/>
+      </w:pPr>
+      <w:rPr>
+        <w:rFonts w:ascii="Symbol" w:hAnsi="Symbol" w:hint="default"/>
+      </w:rPr>
+    </w:lvl>
+    <w:lvl w:ilvl="7" w:tplc="04090003">
+      <w:start w:val="1"/>
+      <w:numFmt w:val="bullet"/>
+      <w:lvlText w:val="o"/>
+      <w:lvlJc w:val="left"/>
+      <w:pPr>
+        <w:ind w:left="5760" w:hanging="360"/>
+      </w:pPr>
+      <w:rPr>
+        <w:rFonts w:ascii="Courier New" w:hAnsi="Courier New" w:cs="Courier New" w:hint="default"/>
+      </w:rPr>
+    </w:lvl>
+    <w:lvl w:ilvl="8" w:tplc="04090005">
+      <w:start w:val="1"/>
+      <w:numFmt w:val="bullet"/>
+      <w:lvlText w:val=""/>
+      <w:lvlJc w:val="left"/>
+      <w:pPr>
+        <w:ind w:left="6480" w:hanging="360"/>
+      </w:pPr>
+      <w:rPr>
+        <w:rFonts w:ascii="Wingdings" w:hAnsi="Wingdings" w:hint="default"/>
+      </w:rPr>
+    </w:lvl>
+  </w:abstractNum>
   <w:num w:numId="1">
     <w:abstractNumId w:val="0"/>
   </w:num>
   <w:num w:numId="2">
     <w:abstractNumId w:val="1"/>
+  </w:num>
+  <w:num w:numId="3">
+    <w:abstractNumId w:val="2"/>
+    <w:lvlOverride w:ilvl="0"/>
+    <w:lvlOverride w:ilvl="1"/>
+    <w:lvlOverride w:ilvl="2"/>
+    <w:lvlOverride w:ilvl="3"/>
+    <w:lvlOverride w:ilvl="4"/>
+    <w:lvlOverride w:ilvl="5"/>
+    <w:lvlOverride w:ilvl="6"/>
+    <w:lvlOverride w:ilvl="7"/>
+    <w:lvlOverride w:ilvl="8"/>
   </w:num>
 </w:numbering>
 </file>
@@ -5587,7 +7134,7 @@
 </file>
 
 <file path=customXml/itemProps1.xml><?xml version="1.0" encoding="utf-8"?>
-<ds:datastoreItem xmlns:ds="http://schemas.openxmlformats.org/officeDocument/2006/customXml" ds:itemID="{C7D464A8-3E20-4700-87E0-ACD4CDBAE06E}">
+<ds:datastoreItem xmlns:ds="http://schemas.openxmlformats.org/officeDocument/2006/customXml" ds:itemID="{3F8EF131-4BF0-45EA-BD3C-3A187B0F1927}">
   <ds:schemaRefs>
     <ds:schemaRef ds:uri="http://schemas.openxmlformats.org/officeDocument/2006/bibliography"/>
   </ds:schemaRefs>

</xml_diff>

<commit_message>
Updated issues to latest status
</commit_message>
<xml_diff>
--- a/docs/LabJack_issues.docx
+++ b/docs/LabJack_issues.docx
@@ -82,7 +82,7 @@
           <w:sz w:val="24"/>
           <w:szCs w:val="24"/>
         </w:rPr>
-        <w:t>November 18</w:t>
+        <w:t>November 23</w:t>
       </w:r>
       <w:r>
         <w:rPr>
@@ -209,7 +209,15 @@
           <w:sz w:val="24"/>
           <w:szCs w:val="24"/>
         </w:rPr>
-        <w:t xml:space="preserve"> Known firmware issue</w:t>
+        <w:t xml:space="preserve"> </w:t>
+      </w:r>
+      <w:r>
+        <w:rPr>
+          <w:rFonts w:ascii="Times New Roman" w:hAnsi="Times New Roman" w:cs="Times New Roman"/>
+          <w:sz w:val="24"/>
+          <w:szCs w:val="24"/>
+        </w:rPr>
+        <w:t>Fixed in firmware 1.0002.</w:t>
       </w:r>
     </w:p>
     <w:p>
@@ -362,7 +370,23 @@
           <w:sz w:val="24"/>
           <w:szCs w:val="24"/>
         </w:rPr>
-        <w:t xml:space="preserve"> said on 11/11/2022 that they are looking into this issue.</w:t>
+        <w:t xml:space="preserve"> said on 11/22</w:t>
+      </w:r>
+      <w:r>
+        <w:rPr>
+          <w:rFonts w:ascii="Times New Roman" w:hAnsi="Times New Roman" w:cs="Times New Roman"/>
+          <w:sz w:val="24"/>
+          <w:szCs w:val="24"/>
+        </w:rPr>
+        <w:t xml:space="preserve">/2022 that they </w:t>
+      </w:r>
+      <w:r>
+        <w:rPr>
+          <w:rFonts w:ascii="Times New Roman" w:hAnsi="Times New Roman" w:cs="Times New Roman"/>
+          <w:sz w:val="24"/>
+          <w:szCs w:val="24"/>
+        </w:rPr>
+        <w:t>could not reproduce the issue and were planning on closing the issue.  However, on 11/23/2022 I showed how I could easily reproduce the issue when doing an output stream.</w:t>
       </w:r>
     </w:p>
     <w:p>
@@ -522,23 +546,21 @@
         </w:rPr>
         <w:t xml:space="preserve"> </w:t>
       </w:r>
-      <w:proofErr w:type="spellStart"/>
-      <w:r>
-        <w:rPr>
-          <w:rFonts w:ascii="Times New Roman" w:hAnsi="Times New Roman" w:cs="Times New Roman"/>
-          <w:sz w:val="24"/>
-          <w:szCs w:val="24"/>
-        </w:rPr>
-        <w:t>Soloman</w:t>
-      </w:r>
-      <w:proofErr w:type="spellEnd"/>
-      <w:r>
-        <w:rPr>
-          <w:rFonts w:ascii="Times New Roman" w:hAnsi="Times New Roman" w:cs="Times New Roman"/>
-          <w:sz w:val="24"/>
-          <w:szCs w:val="24"/>
-        </w:rPr>
-        <w:t xml:space="preserve"> said on 11/11/2022 that they were not aware of this issue and will investigate. </w:t>
+      <w:r>
+        <w:rPr>
+          <w:rFonts w:ascii="Times New Roman" w:hAnsi="Times New Roman" w:cs="Times New Roman"/>
+          <w:sz w:val="24"/>
+          <w:szCs w:val="24"/>
+        </w:rPr>
+        <w:t>Fixed in firmware 1.0002</w:t>
+      </w:r>
+      <w:r>
+        <w:rPr>
+          <w:rFonts w:ascii="Times New Roman" w:hAnsi="Times New Roman" w:cs="Times New Roman"/>
+          <w:sz w:val="24"/>
+          <w:szCs w:val="24"/>
+        </w:rPr>
+        <w:t xml:space="preserve">. </w:t>
       </w:r>
     </w:p>
     <w:p>
@@ -1629,7 +1651,31 @@
           <w:sz w:val="24"/>
           <w:szCs w:val="24"/>
         </w:rPr>
-        <w:t xml:space="preserve"> said on 11/11/2022 that they were not aware of this issue and will investigate. </w:t>
+        <w:t xml:space="preserve"> said on 11/22</w:t>
+      </w:r>
+      <w:r>
+        <w:rPr>
+          <w:rFonts w:ascii="Times New Roman" w:hAnsi="Times New Roman" w:cs="Times New Roman"/>
+          <w:sz w:val="24"/>
+          <w:szCs w:val="24"/>
+        </w:rPr>
+        <w:t xml:space="preserve">/2022 that </w:t>
+      </w:r>
+      <w:r>
+        <w:rPr>
+          <w:rFonts w:ascii="Times New Roman" w:hAnsi="Times New Roman" w:cs="Times New Roman"/>
+          <w:sz w:val="24"/>
+          <w:szCs w:val="24"/>
+        </w:rPr>
+        <w:t>they are still working on this issue</w:t>
+      </w:r>
+      <w:r>
+        <w:rPr>
+          <w:rFonts w:ascii="Times New Roman" w:hAnsi="Times New Roman" w:cs="Times New Roman"/>
+          <w:sz w:val="24"/>
+          <w:szCs w:val="24"/>
+        </w:rPr>
+        <w:t xml:space="preserve">. </w:t>
       </w:r>
     </w:p>
     <w:p>
@@ -2397,6 +2443,42 @@
       <w:r>
         <w:rPr>
           <w:rFonts w:ascii="Times New Roman" w:hAnsi="Times New Roman" w:cs="Times New Roman"/>
+          <w:sz w:val="24"/>
+          <w:szCs w:val="24"/>
+        </w:rPr>
+        <w:t xml:space="preserve">I have now exposed this parameter which is actually called AIN_SAMPLING_RATE_HZ in the EPICS driver.  The behavior makes sense.  Increasing the sampling rate increases noise, but results in more samples/s from the </w:t>
+      </w:r>
+      <w:proofErr w:type="spellStart"/>
+      <w:r>
+        <w:rPr>
+          <w:rFonts w:ascii="Times New Roman" w:hAnsi="Times New Roman" w:cs="Times New Roman"/>
+          <w:sz w:val="24"/>
+          <w:szCs w:val="24"/>
+        </w:rPr>
+        <w:t>poller</w:t>
+      </w:r>
+      <w:proofErr w:type="spellEnd"/>
+      <w:r>
+        <w:rPr>
+          <w:rFonts w:ascii="Times New Roman" w:hAnsi="Times New Roman" w:cs="Times New Roman"/>
+          <w:sz w:val="24"/>
+          <w:szCs w:val="24"/>
+        </w:rPr>
+        <w:t>, up to about 2000/s.  This allows more averaging to be done in the EPICS asynFloat64Average device support.</w:t>
+      </w:r>
+    </w:p>
+    <w:p>
+      <w:pPr>
+        <w:spacing w:after="120" w:line="240" w:lineRule="auto"/>
+        <w:rPr>
+          <w:rFonts w:ascii="Times New Roman" w:hAnsi="Times New Roman" w:cs="Times New Roman"/>
+          <w:sz w:val="24"/>
+          <w:szCs w:val="24"/>
+        </w:rPr>
+      </w:pPr>
+      <w:r>
+        <w:rPr>
+          <w:rFonts w:ascii="Times New Roman" w:hAnsi="Times New Roman" w:cs="Times New Roman"/>
           <w:b/>
           <w:sz w:val="24"/>
           <w:szCs w:val="24"/>
@@ -2551,7 +2633,31 @@
           <w:sz w:val="24"/>
           <w:szCs w:val="24"/>
         </w:rPr>
-        <w:t xml:space="preserve"> said on 11/11/2022 that they were not aware of this issue.  He did some testing and was able to reproduce the problem.  He said it was definitely on the firmware side. </w:t>
+        <w:t xml:space="preserve"> said on 11/22</w:t>
+      </w:r>
+      <w:r>
+        <w:rPr>
+          <w:rFonts w:ascii="Times New Roman" w:hAnsi="Times New Roman" w:cs="Times New Roman"/>
+          <w:sz w:val="24"/>
+          <w:szCs w:val="24"/>
+        </w:rPr>
+        <w:t xml:space="preserve">/2022 </w:t>
+      </w:r>
+      <w:r>
+        <w:rPr>
+          <w:rFonts w:ascii="Times New Roman" w:hAnsi="Times New Roman" w:cs="Times New Roman"/>
+          <w:sz w:val="24"/>
+          <w:szCs w:val="24"/>
+        </w:rPr>
+        <w:t>that this is a limitation of the ring buffer design.  It will not be changed, but they will document the behavior</w:t>
+      </w:r>
+      <w:r>
+        <w:rPr>
+          <w:rFonts w:ascii="Times New Roman" w:hAnsi="Times New Roman" w:cs="Times New Roman"/>
+          <w:sz w:val="24"/>
+          <w:szCs w:val="24"/>
+        </w:rPr>
+        <w:t xml:space="preserve">. </w:t>
       </w:r>
     </w:p>
     <w:p>
@@ -3487,66 +3593,53 @@
           <w:sz w:val="24"/>
           <w:szCs w:val="24"/>
         </w:rPr>
-        <w:t xml:space="preserve"> said on 11/11/2022 that he was not able to reproduce the problem.  I should provide a test program that reproduces the problem.</w:t>
-      </w:r>
-    </w:p>
-    <w:p>
-      <w:pPr>
-        <w:spacing w:after="120" w:line="240" w:lineRule="auto"/>
-        <w:rPr>
-          <w:rFonts w:ascii="Times New Roman" w:hAnsi="Times New Roman" w:cs="Times New Roman"/>
-          <w:sz w:val="24"/>
-          <w:szCs w:val="24"/>
-        </w:rPr>
-      </w:pPr>
-      <w:r>
-        <w:rPr>
-          <w:rFonts w:ascii="Times New Roman" w:hAnsi="Times New Roman" w:cs="Times New Roman"/>
-          <w:sz w:val="24"/>
-          <w:szCs w:val="24"/>
-        </w:rPr>
-        <w:t xml:space="preserve">I wrote a test program, test_temp_t7pro.c that demonstrates the problem.  I sent the program and another Word document, </w:t>
-      </w:r>
-      <w:r>
-        <w:rPr>
-          <w:rFonts w:ascii="Times New Roman" w:hAnsi="Times New Roman" w:cs="Times New Roman"/>
-          <w:sz w:val="24"/>
-          <w:szCs w:val="24"/>
-        </w:rPr>
-        <w:t>LabJack_T7-PRO_issues.docx</w:t>
-      </w:r>
-      <w:r>
-        <w:rPr>
-          <w:rFonts w:ascii="Times New Roman" w:hAnsi="Times New Roman" w:cs="Times New Roman"/>
-          <w:sz w:val="24"/>
-          <w:szCs w:val="24"/>
-        </w:rPr>
-        <w:t xml:space="preserve"> which shows the results of the test program.  The problem is worse than documented above.  It only requires 2 reads to remove the glitches at resolution=11.  However, at resolution 8 it requires 40 reads.  The thing that is consistent is that it seems to require reading for about 140 </w:t>
-      </w:r>
-      <w:proofErr w:type="spellStart"/>
-      <w:r>
-        <w:rPr>
-          <w:rFonts w:ascii="Times New Roman" w:hAnsi="Times New Roman" w:cs="Times New Roman"/>
-          <w:sz w:val="24"/>
-          <w:szCs w:val="24"/>
-        </w:rPr>
-        <w:t>ms.</w:t>
-      </w:r>
-      <w:proofErr w:type="spellEnd"/>
-      <w:r>
-        <w:rPr>
-          <w:rFonts w:ascii="Times New Roman" w:hAnsi="Times New Roman" w:cs="Times New Roman"/>
-          <w:sz w:val="24"/>
-          <w:szCs w:val="24"/>
-        </w:rPr>
-        <w:t xml:space="preserve">  The driver was changed to do this, and that removes the glitches at all resolutions.  This problem does not occur on the T7, only the T7-PRO.</w:t>
-      </w:r>
-    </w:p>
-    <w:p>
-      <w:pPr>
-        <w:rPr>
-          <w:rFonts w:ascii="Times New Roman" w:hAnsi="Times New Roman" w:cs="Times New Roman"/>
-          <w:b/>
+        <w:t xml:space="preserve"> said on </w:t>
+      </w:r>
+      <w:r>
+        <w:rPr>
+          <w:rFonts w:ascii="Times New Roman" w:hAnsi="Times New Roman" w:cs="Times New Roman"/>
+          <w:sz w:val="24"/>
+          <w:szCs w:val="24"/>
+        </w:rPr>
+        <w:t xml:space="preserve">11/18/2022 that the problem was </w:t>
+      </w:r>
+      <w:proofErr w:type="gramStart"/>
+      <w:r>
+        <w:rPr>
+          <w:rFonts w:ascii="Times New Roman" w:hAnsi="Times New Roman" w:cs="Times New Roman"/>
+          <w:sz w:val="24"/>
+          <w:szCs w:val="24"/>
+        </w:rPr>
+        <w:t>the I</w:t>
+      </w:r>
+      <w:proofErr w:type="gramEnd"/>
+      <w:r>
+        <w:rPr>
+          <w:rFonts w:ascii="Times New Roman" w:hAnsi="Times New Roman" w:cs="Times New Roman"/>
+          <w:sz w:val="24"/>
+          <w:szCs w:val="24"/>
+        </w:rPr>
+        <w:t xml:space="preserve"> needed to add a 100 K ohm resistor between the negative thermocouple input and ground.  That fixes the problem.  The need for the resistor is documented here:</w:t>
+      </w:r>
+    </w:p>
+    <w:p>
+      <w:hyperlink r:id="rId13" w:history="1">
+        <w:r>
+          <w:rPr>
+            <w:rStyle w:val="Hyperlink"/>
+          </w:rPr>
+          <w:t>https://labjack.com/pages/support?doc=/app-notes/sensor-types-app-note/thermocouples-with-the-t7-app-note/</w:t>
+        </w:r>
+      </w:hyperlink>
+      <w:r>
+        <w:t xml:space="preserve"> </w:t>
+      </w:r>
+    </w:p>
+    <w:p>
+      <w:pPr>
+        <w:spacing w:after="120" w:line="240" w:lineRule="auto"/>
+        <w:rPr>
+          <w:rFonts w:ascii="Times New Roman" w:hAnsi="Times New Roman" w:cs="Times New Roman"/>
           <w:sz w:val="24"/>
           <w:szCs w:val="24"/>
         </w:rPr>
@@ -3859,134 +3952,6 @@
             <wp:extent cx="5943600" cy="3967480"/>
             <wp:effectExtent l="0" t="0" r="0" b="0"/>
             <wp:docPr id="6" name="Picture 6"/>
-            <wp:cNvGraphicFramePr>
-              <a:graphicFrameLocks xmlns:a="http://schemas.openxmlformats.org/drawingml/2006/main" noChangeAspect="1"/>
-            </wp:cNvGraphicFramePr>
-            <a:graphic xmlns:a="http://schemas.openxmlformats.org/drawingml/2006/main">
-              <a:graphicData uri="http://schemas.openxmlformats.org/drawingml/2006/picture">
-                <pic:pic xmlns:pic="http://schemas.openxmlformats.org/drawingml/2006/picture">
-                  <pic:nvPicPr>
-                    <pic:cNvPr id="1" name=""/>
-                    <pic:cNvPicPr/>
-                  </pic:nvPicPr>
-                  <pic:blipFill>
-                    <a:blip r:embed="rId13"/>
-                    <a:stretch>
-                      <a:fillRect/>
-                    </a:stretch>
-                  </pic:blipFill>
-                  <pic:spPr>
-                    <a:xfrm>
-                      <a:off x="0" y="0"/>
-                      <a:ext cx="5943600" cy="3967480"/>
-                    </a:xfrm>
-                    <a:prstGeom prst="rect">
-                      <a:avLst/>
-                    </a:prstGeom>
-                  </pic:spPr>
-                </pic:pic>
-              </a:graphicData>
-            </a:graphic>
-          </wp:inline>
-        </w:drawing>
-      </w:r>
-    </w:p>
-    <w:p>
-      <w:pPr>
-        <w:spacing w:after="120" w:line="240" w:lineRule="auto"/>
-        <w:rPr>
-          <w:rFonts w:ascii="Times New Roman" w:hAnsi="Times New Roman" w:cs="Times New Roman"/>
-          <w:sz w:val="24"/>
-          <w:szCs w:val="24"/>
-        </w:rPr>
-      </w:pPr>
-    </w:p>
-    <w:p>
-      <w:pPr>
-        <w:spacing w:after="120" w:line="240" w:lineRule="auto"/>
-        <w:rPr>
-          <w:rFonts w:ascii="Times New Roman" w:hAnsi="Times New Roman" w:cs="Times New Roman"/>
-          <w:sz w:val="24"/>
-          <w:szCs w:val="24"/>
-        </w:rPr>
-      </w:pPr>
-      <w:r>
-        <w:rPr>
-          <w:rFonts w:ascii="Times New Roman" w:hAnsi="Times New Roman" w:cs="Times New Roman"/>
-          <w:sz w:val="24"/>
-          <w:szCs w:val="24"/>
-        </w:rPr>
-        <w:t>This is a stri</w:t>
-      </w:r>
-      <w:r>
-        <w:rPr>
-          <w:rFonts w:ascii="Times New Roman" w:hAnsi="Times New Roman" w:cs="Times New Roman"/>
-          <w:sz w:val="24"/>
-          <w:szCs w:val="24"/>
-        </w:rPr>
-        <w:t>p chart of the AIN0 temperature as I change both DACs between 0V and 5V.  The AIN0 temperature</w:t>
-      </w:r>
-      <w:r>
-        <w:rPr>
-          <w:rFonts w:ascii="Times New Roman" w:hAnsi="Times New Roman" w:cs="Times New Roman"/>
-          <w:sz w:val="24"/>
-          <w:szCs w:val="24"/>
-        </w:rPr>
-        <w:t xml:space="preserve"> about 22</w:t>
-      </w:r>
-      <w:r>
-        <w:rPr>
-          <w:rFonts w:ascii="Times New Roman" w:hAnsi="Times New Roman" w:cs="Times New Roman"/>
-          <w:sz w:val="24"/>
-          <w:szCs w:val="24"/>
-        </w:rPr>
-        <w:t xml:space="preserve">.6 when both DACs are set to 0.  When both DACs are 5V the reported temperature drops by 0.6 C to 22.0.  This cross-talk is independent of the value of </w:t>
-      </w:r>
-      <w:r>
-        <w:rPr>
-          <w:rFonts w:ascii="Times New Roman" w:hAnsi="Times New Roman" w:cs="Times New Roman"/>
-          <w:sz w:val="24"/>
-          <w:szCs w:val="24"/>
-        </w:rPr>
-        <w:t>A</w:t>
-      </w:r>
-      <w:r>
-        <w:rPr>
-          <w:rFonts w:ascii="Times New Roman" w:hAnsi="Times New Roman" w:cs="Times New Roman"/>
-          <w:sz w:val="24"/>
-          <w:szCs w:val="24"/>
-        </w:rPr>
-        <w:t>IN_ALL_SETTLING_US</w:t>
-      </w:r>
-      <w:r>
-        <w:rPr>
-          <w:rFonts w:ascii="Times New Roman" w:hAnsi="Times New Roman" w:cs="Times New Roman"/>
-          <w:sz w:val="24"/>
-          <w:szCs w:val="24"/>
-        </w:rPr>
-        <w:t>, I have tried 0 (default), 5000, and 10000 and there is no difference.</w:t>
-      </w:r>
-    </w:p>
-    <w:p>
-      <w:pPr>
-        <w:spacing w:after="120" w:line="240" w:lineRule="auto"/>
-        <w:rPr>
-          <w:rFonts w:ascii="Times New Roman" w:hAnsi="Times New Roman" w:cs="Times New Roman"/>
-          <w:b/>
-          <w:sz w:val="24"/>
-          <w:szCs w:val="24"/>
-        </w:rPr>
-      </w:pPr>
-      <w:r>
-        <w:rPr>
-          <w:noProof/>
-        </w:rPr>
-        <w:lastRenderedPageBreak/>
-        <w:drawing>
-          <wp:inline distT="0" distB="0" distL="0" distR="0" wp14:anchorId="38384CF3" wp14:editId="31DDAD69">
-            <wp:extent cx="5734050" cy="4114800"/>
-            <wp:effectExtent l="0" t="0" r="0" b="0"/>
-            <wp:docPr id="5" name="Picture 5"/>
             <wp:cNvGraphicFramePr>
               <a:graphicFrameLocks xmlns:a="http://schemas.openxmlformats.org/drawingml/2006/main" noChangeAspect="1"/>
             </wp:cNvGraphicFramePr>
@@ -4006,7 +3971,7 @@
                   <pic:spPr>
                     <a:xfrm>
                       <a:off x="0" y="0"/>
-                      <a:ext cx="5734050" cy="4114800"/>
+                      <a:ext cx="5943600" cy="3967480"/>
                     </a:xfrm>
                     <a:prstGeom prst="rect">
                       <a:avLst/>
@@ -4028,242 +3993,93 @@
           <w:szCs w:val="24"/>
         </w:rPr>
       </w:pPr>
-      <w:r>
-        <w:rPr>
-          <w:rFonts w:ascii="Times New Roman" w:hAnsi="Times New Roman" w:cs="Times New Roman"/>
-          <w:b/>
-          <w:sz w:val="24"/>
-          <w:szCs w:val="24"/>
-        </w:rPr>
-        <w:t>Status:</w:t>
-      </w:r>
-      <w:r>
-        <w:rPr>
-          <w:rFonts w:ascii="Times New Roman" w:hAnsi="Times New Roman" w:cs="Times New Roman"/>
-          <w:sz w:val="24"/>
-          <w:szCs w:val="24"/>
-        </w:rPr>
-        <w:t xml:space="preserve"> </w:t>
-      </w:r>
-      <w:proofErr w:type="spellStart"/>
-      <w:r>
-        <w:rPr>
-          <w:rFonts w:ascii="Times New Roman" w:hAnsi="Times New Roman" w:cs="Times New Roman"/>
-          <w:sz w:val="24"/>
-          <w:szCs w:val="24"/>
-        </w:rPr>
-        <w:t>Soloman</w:t>
-      </w:r>
-      <w:proofErr w:type="spellEnd"/>
-      <w:r>
-        <w:rPr>
-          <w:rFonts w:ascii="Times New Roman" w:hAnsi="Times New Roman" w:cs="Times New Roman"/>
-          <w:sz w:val="24"/>
-          <w:szCs w:val="24"/>
-        </w:rPr>
-        <w:t xml:space="preserve"> said on 11/11/2022 that he was not able to reproduce the problem.  I should provide a test program that reproduces the problem.</w:t>
-      </w:r>
-    </w:p>
-    <w:p>
-      <w:pPr>
-        <w:spacing w:after="120" w:line="240" w:lineRule="auto"/>
-        <w:rPr>
-          <w:rFonts w:ascii="Times New Roman" w:hAnsi="Times New Roman" w:cs="Times New Roman"/>
-          <w:b/>
-          <w:sz w:val="24"/>
-          <w:szCs w:val="24"/>
-        </w:rPr>
-      </w:pPr>
-      <w:r>
-        <w:rPr>
-          <w:rFonts w:ascii="Times New Roman" w:hAnsi="Times New Roman" w:cs="Times New Roman"/>
-          <w:sz w:val="24"/>
-          <w:szCs w:val="24"/>
-        </w:rPr>
-        <w:t xml:space="preserve">I wrote a test program, test_temp_t7pro.c that demonstrates the problem.  I sent the program and another Word document, </w:t>
-      </w:r>
-      <w:r>
-        <w:rPr>
-          <w:rFonts w:ascii="Times New Roman" w:hAnsi="Times New Roman" w:cs="Times New Roman"/>
-          <w:sz w:val="24"/>
-          <w:szCs w:val="24"/>
-        </w:rPr>
-        <w:t>LabJack_T7-PRO_issues.docx</w:t>
-      </w:r>
-      <w:r>
-        <w:rPr>
-          <w:rFonts w:ascii="Times New Roman" w:hAnsi="Times New Roman" w:cs="Times New Roman"/>
-          <w:sz w:val="24"/>
-          <w:szCs w:val="24"/>
-        </w:rPr>
-        <w:t xml:space="preserve"> which shows the results of the test program.</w:t>
-      </w:r>
-    </w:p>
-    <w:p>
-      <w:pPr>
-        <w:rPr>
-          <w:rFonts w:ascii="Times New Roman" w:hAnsi="Times New Roman" w:cs="Times New Roman"/>
-          <w:b/>
-          <w:sz w:val="24"/>
-          <w:szCs w:val="24"/>
-        </w:rPr>
-      </w:pPr>
-      <w:r>
-        <w:rPr>
-          <w:rFonts w:ascii="Times New Roman" w:hAnsi="Times New Roman" w:cs="Times New Roman"/>
-          <w:b/>
-          <w:sz w:val="24"/>
-          <w:szCs w:val="24"/>
-        </w:rPr>
-        <w:br w:type="page"/>
-      </w:r>
-    </w:p>
-    <w:p>
-      <w:pPr>
-        <w:spacing w:after="120" w:line="240" w:lineRule="auto"/>
-        <w:rPr>
-          <w:rFonts w:ascii="Times New Roman" w:hAnsi="Times New Roman" w:cs="Times New Roman"/>
-          <w:b/>
-          <w:sz w:val="24"/>
-          <w:szCs w:val="24"/>
-        </w:rPr>
-      </w:pPr>
-      <w:r>
-        <w:rPr>
-          <w:rFonts w:ascii="Times New Roman" w:hAnsi="Times New Roman" w:cs="Times New Roman"/>
-          <w:b/>
-          <w:sz w:val="24"/>
-          <w:szCs w:val="24"/>
+    </w:p>
+    <w:p>
+      <w:pPr>
+        <w:spacing w:after="120" w:line="240" w:lineRule="auto"/>
+        <w:rPr>
+          <w:rFonts w:ascii="Times New Roman" w:hAnsi="Times New Roman" w:cs="Times New Roman"/>
+          <w:sz w:val="24"/>
+          <w:szCs w:val="24"/>
+        </w:rPr>
+      </w:pPr>
+      <w:r>
+        <w:rPr>
+          <w:rFonts w:ascii="Times New Roman" w:hAnsi="Times New Roman" w:cs="Times New Roman"/>
+          <w:sz w:val="24"/>
+          <w:szCs w:val="24"/>
+        </w:rPr>
+        <w:t>This is a stri</w:t>
+      </w:r>
+      <w:r>
+        <w:rPr>
+          <w:rFonts w:ascii="Times New Roman" w:hAnsi="Times New Roman" w:cs="Times New Roman"/>
+          <w:sz w:val="24"/>
+          <w:szCs w:val="24"/>
+        </w:rPr>
+        <w:t>p chart of the AIN0 temperature as I change both DACs between 0V and 5V.  The AIN0 temperature</w:t>
+      </w:r>
+      <w:r>
+        <w:rPr>
+          <w:rFonts w:ascii="Times New Roman" w:hAnsi="Times New Roman" w:cs="Times New Roman"/>
+          <w:sz w:val="24"/>
+          <w:szCs w:val="24"/>
+        </w:rPr>
+        <w:t xml:space="preserve"> about 22</w:t>
+      </w:r>
+      <w:r>
+        <w:rPr>
+          <w:rFonts w:ascii="Times New Roman" w:hAnsi="Times New Roman" w:cs="Times New Roman"/>
+          <w:sz w:val="24"/>
+          <w:szCs w:val="24"/>
+        </w:rPr>
+        <w:t xml:space="preserve">.6 when both DACs are set to 0.  When both DACs are 5V the reported temperature drops by 0.6 C to 22.0.  This cross-talk is independent of the value of </w:t>
+      </w:r>
+      <w:r>
+        <w:rPr>
+          <w:rFonts w:ascii="Times New Roman" w:hAnsi="Times New Roman" w:cs="Times New Roman"/>
+          <w:sz w:val="24"/>
+          <w:szCs w:val="24"/>
+        </w:rPr>
+        <w:t>A</w:t>
+      </w:r>
+      <w:r>
+        <w:rPr>
+          <w:rFonts w:ascii="Times New Roman" w:hAnsi="Times New Roman" w:cs="Times New Roman"/>
+          <w:sz w:val="24"/>
+          <w:szCs w:val="24"/>
+        </w:rPr>
+        <w:t>IN_ALL_SETTLING_US</w:t>
+      </w:r>
+      <w:r>
+        <w:rPr>
+          <w:rFonts w:ascii="Times New Roman" w:hAnsi="Times New Roman" w:cs="Times New Roman"/>
+          <w:sz w:val="24"/>
+          <w:szCs w:val="24"/>
+        </w:rPr>
+        <w:t>, I have tried 0 (default), 5000, and 10000 and there is no difference.</w:t>
+      </w:r>
+    </w:p>
+    <w:p>
+      <w:pPr>
+        <w:spacing w:after="120" w:line="240" w:lineRule="auto"/>
+        <w:rPr>
+          <w:rFonts w:ascii="Times New Roman" w:hAnsi="Times New Roman" w:cs="Times New Roman"/>
+          <w:b/>
+          <w:sz w:val="24"/>
+          <w:szCs w:val="24"/>
+        </w:rPr>
+      </w:pPr>
+      <w:r>
+        <w:rPr>
+          <w:noProof/>
         </w:rPr>
         <w:lastRenderedPageBreak/>
-        <w:t>Issue 10</w:t>
-      </w:r>
-      <w:r>
-        <w:rPr>
-          <w:rFonts w:ascii="Times New Roman" w:hAnsi="Times New Roman" w:cs="Times New Roman"/>
-          <w:b/>
-          <w:sz w:val="24"/>
-          <w:szCs w:val="24"/>
-        </w:rPr>
-        <w:t>:</w:t>
-      </w:r>
-      <w:r>
-        <w:rPr>
-          <w:rFonts w:ascii="Times New Roman" w:hAnsi="Times New Roman" w:cs="Times New Roman"/>
-          <w:b/>
-          <w:sz w:val="24"/>
-          <w:szCs w:val="24"/>
-        </w:rPr>
-        <w:t xml:space="preserve"> </w:t>
-      </w:r>
-      <w:r>
-        <w:rPr>
-          <w:rFonts w:ascii="Times New Roman" w:hAnsi="Times New Roman" w:cs="Times New Roman"/>
-          <w:b/>
-          <w:sz w:val="24"/>
-          <w:szCs w:val="24"/>
-        </w:rPr>
-        <w:t>Initial scan values have large errors on T7-Pro when running high gain.</w:t>
-      </w:r>
-    </w:p>
-    <w:p>
-      <w:pPr>
-        <w:spacing w:after="120" w:line="240" w:lineRule="auto"/>
-        <w:rPr>
-          <w:rFonts w:ascii="Times New Roman" w:hAnsi="Times New Roman" w:cs="Times New Roman"/>
-          <w:sz w:val="24"/>
-          <w:szCs w:val="24"/>
-        </w:rPr>
-      </w:pPr>
-      <w:r>
-        <w:rPr>
-          <w:rFonts w:ascii="Times New Roman" w:hAnsi="Times New Roman" w:cs="Times New Roman"/>
-          <w:b/>
-          <w:sz w:val="24"/>
-          <w:szCs w:val="24"/>
-        </w:rPr>
-        <w:t>Summary:</w:t>
-      </w:r>
-      <w:r>
-        <w:rPr>
-          <w:rFonts w:ascii="Times New Roman" w:hAnsi="Times New Roman" w:cs="Times New Roman"/>
-          <w:sz w:val="24"/>
-          <w:szCs w:val="24"/>
-        </w:rPr>
-        <w:t xml:space="preserve"> </w:t>
-      </w:r>
-      <w:r>
-        <w:rPr>
-          <w:rFonts w:ascii="Times New Roman" w:hAnsi="Times New Roman" w:cs="Times New Roman"/>
-          <w:sz w:val="24"/>
-          <w:szCs w:val="24"/>
-        </w:rPr>
-        <w:t xml:space="preserve">I have AIN0 connected to a type K thermocouple, differential mode with Range=+-0.01V.  </w:t>
-      </w:r>
-      <w:r>
-        <w:rPr>
-          <w:rFonts w:ascii="Times New Roman" w:hAnsi="Times New Roman" w:cs="Times New Roman"/>
-          <w:sz w:val="24"/>
-          <w:szCs w:val="24"/>
-        </w:rPr>
-        <w:t>AIN2 is connected to DAC0 and AIN3 is connected to DAC1.  Both DACs are at 0 V.</w:t>
-      </w:r>
-    </w:p>
-    <w:p>
-      <w:pPr>
-        <w:spacing w:after="120" w:line="240" w:lineRule="auto"/>
-        <w:rPr>
-          <w:rFonts w:ascii="Times New Roman" w:hAnsi="Times New Roman" w:cs="Times New Roman"/>
-          <w:sz w:val="24"/>
-          <w:szCs w:val="24"/>
-        </w:rPr>
-      </w:pPr>
-      <w:r>
-        <w:rPr>
-          <w:rFonts w:ascii="Times New Roman" w:hAnsi="Times New Roman" w:cs="Times New Roman"/>
-          <w:sz w:val="24"/>
-          <w:szCs w:val="24"/>
-        </w:rPr>
-        <w:t xml:space="preserve">I do an input stream with just AIN0, rate=500 Hz (2 </w:t>
-      </w:r>
-      <w:proofErr w:type="spellStart"/>
-      <w:r>
-        <w:rPr>
-          <w:rFonts w:ascii="Times New Roman" w:hAnsi="Times New Roman" w:cs="Times New Roman"/>
-          <w:sz w:val="24"/>
-          <w:szCs w:val="24"/>
-        </w:rPr>
-        <w:t>ms</w:t>
-      </w:r>
-      <w:proofErr w:type="spellEnd"/>
-      <w:r>
-        <w:rPr>
-          <w:rFonts w:ascii="Times New Roman" w:hAnsi="Times New Roman" w:cs="Times New Roman"/>
-          <w:sz w:val="24"/>
-          <w:szCs w:val="24"/>
-        </w:rPr>
-        <w:t>/point), with STREAM_RESOLUTION_INDEX=8.  This shows the stream input configuration:</w:t>
-      </w:r>
-    </w:p>
-    <w:p>
-      <w:pPr>
-        <w:spacing w:after="120" w:line="240" w:lineRule="auto"/>
-        <w:jc w:val="center"/>
-        <w:rPr>
-          <w:rFonts w:ascii="Times New Roman" w:hAnsi="Times New Roman" w:cs="Times New Roman"/>
-          <w:sz w:val="24"/>
-          <w:szCs w:val="24"/>
-        </w:rPr>
-      </w:pPr>
-      <w:r>
-        <w:rPr>
-          <w:noProof/>
-        </w:rPr>
         <w:drawing>
-          <wp:inline distT="0" distB="0" distL="0" distR="0" wp14:anchorId="245EBAAA" wp14:editId="20ED22F4">
-            <wp:extent cx="1828800" cy="3610535"/>
-            <wp:effectExtent l="0" t="0" r="0" b="9525"/>
-            <wp:docPr id="7" name="Picture 7"/>
+          <wp:inline distT="0" distB="0" distL="0" distR="0" wp14:anchorId="38384CF3" wp14:editId="31DDAD69">
+            <wp:extent cx="5734050" cy="4114800"/>
+            <wp:effectExtent l="0" t="0" r="0" b="0"/>
+            <wp:docPr id="5" name="Picture 5"/>
             <wp:cNvGraphicFramePr>
               <a:graphicFrameLocks xmlns:a="http://schemas.openxmlformats.org/drawingml/2006/main" noChangeAspect="1"/>
             </wp:cNvGraphicFramePr>
@@ -4283,7 +4099,7 @@
                   <pic:spPr>
                     <a:xfrm>
                       <a:off x="0" y="0"/>
-                      <a:ext cx="1828800" cy="3610535"/>
+                      <a:ext cx="5734050" cy="4114800"/>
                     </a:xfrm>
                     <a:prstGeom prst="rect">
                       <a:avLst/>
@@ -4308,18 +4124,215 @@
       <w:r>
         <w:rPr>
           <w:rFonts w:ascii="Times New Roman" w:hAnsi="Times New Roman" w:cs="Times New Roman"/>
-          <w:sz w:val="24"/>
-          <w:szCs w:val="24"/>
-        </w:rPr>
-        <w:t>This shows the stream in data.  The vertical axis is actually temperature, not Volts.  Note that the temperature starts at 22.5 and drops to 21.5 in the first 0.25 seconds.</w:t>
-      </w:r>
-      <w:r>
-        <w:rPr>
-          <w:rFonts w:ascii="Times New Roman" w:hAnsi="Times New Roman" w:cs="Times New Roman"/>
-          <w:sz w:val="24"/>
-          <w:szCs w:val="24"/>
-        </w:rPr>
-        <w:t xml:space="preserve">  This is reproducible, it happens on every scan.</w:t>
+          <w:b/>
+          <w:sz w:val="24"/>
+          <w:szCs w:val="24"/>
+        </w:rPr>
+        <w:t>Status:</w:t>
+      </w:r>
+      <w:r>
+        <w:rPr>
+          <w:rFonts w:ascii="Times New Roman" w:hAnsi="Times New Roman" w:cs="Times New Roman"/>
+          <w:sz w:val="24"/>
+          <w:szCs w:val="24"/>
+        </w:rPr>
+        <w:t xml:space="preserve"> </w:t>
+      </w:r>
+      <w:proofErr w:type="spellStart"/>
+      <w:r>
+        <w:rPr>
+          <w:rFonts w:ascii="Times New Roman" w:hAnsi="Times New Roman" w:cs="Times New Roman"/>
+          <w:sz w:val="24"/>
+          <w:szCs w:val="24"/>
+        </w:rPr>
+        <w:t>Soloman</w:t>
+      </w:r>
+      <w:proofErr w:type="spellEnd"/>
+      <w:r>
+        <w:rPr>
+          <w:rFonts w:ascii="Times New Roman" w:hAnsi="Times New Roman" w:cs="Times New Roman"/>
+          <w:sz w:val="24"/>
+          <w:szCs w:val="24"/>
+        </w:rPr>
+        <w:t xml:space="preserve"> said on 11/18/2022 that the problem was </w:t>
+      </w:r>
+      <w:proofErr w:type="gramStart"/>
+      <w:r>
+        <w:rPr>
+          <w:rFonts w:ascii="Times New Roman" w:hAnsi="Times New Roman" w:cs="Times New Roman"/>
+          <w:sz w:val="24"/>
+          <w:szCs w:val="24"/>
+        </w:rPr>
+        <w:t>the I</w:t>
+      </w:r>
+      <w:proofErr w:type="gramEnd"/>
+      <w:r>
+        <w:rPr>
+          <w:rFonts w:ascii="Times New Roman" w:hAnsi="Times New Roman" w:cs="Times New Roman"/>
+          <w:sz w:val="24"/>
+          <w:szCs w:val="24"/>
+        </w:rPr>
+        <w:t xml:space="preserve"> needed to add a 100 K ohm resistor between the negative thermocouple input and ground.  That fixes the problem.  The need for the resistor is documented here:</w:t>
+      </w:r>
+    </w:p>
+    <w:p>
+      <w:hyperlink r:id="rId16" w:history="1">
+        <w:r>
+          <w:rPr>
+            <w:rStyle w:val="Hyperlink"/>
+          </w:rPr>
+          <w:t>https://labjack.com/pages/support?doc=/app-notes/sensor-types-app-note/thermocouples-with-the-t7-app-note/</w:t>
+        </w:r>
+      </w:hyperlink>
+      <w:r>
+        <w:t xml:space="preserve"> </w:t>
+      </w:r>
+    </w:p>
+    <w:p>
+      <w:pPr>
+        <w:spacing w:after="120" w:line="240" w:lineRule="auto"/>
+        <w:rPr>
+          <w:rFonts w:ascii="Times New Roman" w:hAnsi="Times New Roman" w:cs="Times New Roman"/>
+          <w:b/>
+          <w:sz w:val="24"/>
+          <w:szCs w:val="24"/>
+        </w:rPr>
+      </w:pPr>
+      <w:r>
+        <w:rPr>
+          <w:rFonts w:ascii="Times New Roman" w:hAnsi="Times New Roman" w:cs="Times New Roman"/>
+          <w:b/>
+          <w:sz w:val="24"/>
+          <w:szCs w:val="24"/>
+        </w:rPr>
+        <w:br w:type="page"/>
+      </w:r>
+    </w:p>
+    <w:p>
+      <w:pPr>
+        <w:spacing w:after="120" w:line="240" w:lineRule="auto"/>
+        <w:rPr>
+          <w:rFonts w:ascii="Times New Roman" w:hAnsi="Times New Roman" w:cs="Times New Roman"/>
+          <w:b/>
+          <w:sz w:val="24"/>
+          <w:szCs w:val="24"/>
+        </w:rPr>
+      </w:pPr>
+      <w:r>
+        <w:rPr>
+          <w:rFonts w:ascii="Times New Roman" w:hAnsi="Times New Roman" w:cs="Times New Roman"/>
+          <w:b/>
+          <w:sz w:val="24"/>
+          <w:szCs w:val="24"/>
+        </w:rPr>
+        <w:lastRenderedPageBreak/>
+        <w:t>Issue 10</w:t>
+      </w:r>
+      <w:r>
+        <w:rPr>
+          <w:rFonts w:ascii="Times New Roman" w:hAnsi="Times New Roman" w:cs="Times New Roman"/>
+          <w:b/>
+          <w:sz w:val="24"/>
+          <w:szCs w:val="24"/>
+        </w:rPr>
+        <w:t>:</w:t>
+      </w:r>
+      <w:r>
+        <w:rPr>
+          <w:rFonts w:ascii="Times New Roman" w:hAnsi="Times New Roman" w:cs="Times New Roman"/>
+          <w:b/>
+          <w:sz w:val="24"/>
+          <w:szCs w:val="24"/>
+        </w:rPr>
+        <w:t xml:space="preserve"> </w:t>
+      </w:r>
+      <w:r>
+        <w:rPr>
+          <w:rFonts w:ascii="Times New Roman" w:hAnsi="Times New Roman" w:cs="Times New Roman"/>
+          <w:b/>
+          <w:sz w:val="24"/>
+          <w:szCs w:val="24"/>
+        </w:rPr>
+        <w:t>Initial scan values have large errors on T7-Pro when running high gain.</w:t>
+      </w:r>
+    </w:p>
+    <w:p>
+      <w:pPr>
+        <w:spacing w:after="120" w:line="240" w:lineRule="auto"/>
+        <w:rPr>
+          <w:rFonts w:ascii="Times New Roman" w:hAnsi="Times New Roman" w:cs="Times New Roman"/>
+          <w:sz w:val="24"/>
+          <w:szCs w:val="24"/>
+        </w:rPr>
+      </w:pPr>
+      <w:r>
+        <w:rPr>
+          <w:rFonts w:ascii="Times New Roman" w:hAnsi="Times New Roman" w:cs="Times New Roman"/>
+          <w:b/>
+          <w:sz w:val="24"/>
+          <w:szCs w:val="24"/>
+        </w:rPr>
+        <w:t>Summary:</w:t>
+      </w:r>
+      <w:r>
+        <w:rPr>
+          <w:rFonts w:ascii="Times New Roman" w:hAnsi="Times New Roman" w:cs="Times New Roman"/>
+          <w:sz w:val="24"/>
+          <w:szCs w:val="24"/>
+        </w:rPr>
+        <w:t xml:space="preserve"> </w:t>
+      </w:r>
+      <w:r>
+        <w:rPr>
+          <w:rFonts w:ascii="Times New Roman" w:hAnsi="Times New Roman" w:cs="Times New Roman"/>
+          <w:sz w:val="24"/>
+          <w:szCs w:val="24"/>
+        </w:rPr>
+        <w:t xml:space="preserve">I have AIN0 connected to a type K thermocouple, differential mode with Range=+-0.01V.  </w:t>
+      </w:r>
+      <w:r>
+        <w:rPr>
+          <w:rFonts w:ascii="Times New Roman" w:hAnsi="Times New Roman" w:cs="Times New Roman"/>
+          <w:sz w:val="24"/>
+          <w:szCs w:val="24"/>
+        </w:rPr>
+        <w:t>AIN2 is connected to DAC0 and AIN3 is connected to DAC1.  Both DACs are at 0 V.</w:t>
+      </w:r>
+    </w:p>
+    <w:p>
+      <w:pPr>
+        <w:spacing w:after="120" w:line="240" w:lineRule="auto"/>
+        <w:rPr>
+          <w:rFonts w:ascii="Times New Roman" w:hAnsi="Times New Roman" w:cs="Times New Roman"/>
+          <w:sz w:val="24"/>
+          <w:szCs w:val="24"/>
+        </w:rPr>
+      </w:pPr>
+      <w:r>
+        <w:rPr>
+          <w:rFonts w:ascii="Times New Roman" w:hAnsi="Times New Roman" w:cs="Times New Roman"/>
+          <w:sz w:val="24"/>
+          <w:szCs w:val="24"/>
+        </w:rPr>
+        <w:t xml:space="preserve">I do an input stream with just AIN0, rate=500 Hz (2 </w:t>
+      </w:r>
+      <w:proofErr w:type="spellStart"/>
+      <w:r>
+        <w:rPr>
+          <w:rFonts w:ascii="Times New Roman" w:hAnsi="Times New Roman" w:cs="Times New Roman"/>
+          <w:sz w:val="24"/>
+          <w:szCs w:val="24"/>
+        </w:rPr>
+        <w:t>ms</w:t>
+      </w:r>
+      <w:proofErr w:type="spellEnd"/>
+      <w:r>
+        <w:rPr>
+          <w:rFonts w:ascii="Times New Roman" w:hAnsi="Times New Roman" w:cs="Times New Roman"/>
+          <w:sz w:val="24"/>
+          <w:szCs w:val="24"/>
+        </w:rPr>
+        <w:t>/point), with STREAM_RESOLUTION_INDEX=8.  This shows the stream input configuration:</w:t>
       </w:r>
     </w:p>
     <w:p>
@@ -4337,121 +4350,10 @@
           <w:noProof/>
         </w:rPr>
         <w:drawing>
-          <wp:inline distT="0" distB="0" distL="0" distR="0" wp14:anchorId="4E5E1689" wp14:editId="093B196F">
-            <wp:extent cx="5943600" cy="2708275"/>
-            <wp:effectExtent l="0" t="0" r="0" b="0"/>
-            <wp:docPr id="8" name="Picture 8"/>
-            <wp:cNvGraphicFramePr>
-              <a:graphicFrameLocks xmlns:a="http://schemas.openxmlformats.org/drawingml/2006/main" noChangeAspect="1"/>
-            </wp:cNvGraphicFramePr>
-            <a:graphic xmlns:a="http://schemas.openxmlformats.org/drawingml/2006/main">
-              <a:graphicData uri="http://schemas.openxmlformats.org/drawingml/2006/picture">
-                <pic:pic xmlns:pic="http://schemas.openxmlformats.org/drawingml/2006/picture">
-                  <pic:nvPicPr>
-                    <pic:cNvPr id="1" name=""/>
-                    <pic:cNvPicPr/>
-                  </pic:nvPicPr>
-                  <pic:blipFill>
-                    <a:blip r:embed="rId16"/>
-                    <a:stretch>
-                      <a:fillRect/>
-                    </a:stretch>
-                  </pic:blipFill>
-                  <pic:spPr>
-                    <a:xfrm>
-                      <a:off x="0" y="0"/>
-                      <a:ext cx="5943600" cy="2708275"/>
-                    </a:xfrm>
-                    <a:prstGeom prst="rect">
-                      <a:avLst/>
-                    </a:prstGeom>
-                  </pic:spPr>
-                </pic:pic>
-              </a:graphicData>
-            </a:graphic>
-          </wp:inline>
-        </w:drawing>
-      </w:r>
-    </w:p>
-    <w:p>
-      <w:pPr>
-        <w:spacing w:after="120" w:line="240" w:lineRule="auto"/>
-        <w:rPr>
-          <w:rFonts w:ascii="Times New Roman" w:hAnsi="Times New Roman" w:cs="Times New Roman"/>
-          <w:sz w:val="24"/>
-          <w:szCs w:val="24"/>
-        </w:rPr>
-      </w:pPr>
-      <w:r>
-        <w:rPr>
-          <w:rFonts w:ascii="Times New Roman" w:hAnsi="Times New Roman" w:cs="Times New Roman"/>
-          <w:sz w:val="24"/>
-          <w:szCs w:val="24"/>
-        </w:rPr>
-        <w:lastRenderedPageBreak/>
-        <w:t>Increasing STREAM_SETTLING_US to 1000 does not change the result.  This is expected since I am only scanning 1 input, STREAM_SETTLING_US should do nothing.</w:t>
-      </w:r>
-    </w:p>
-    <w:p>
-      <w:pPr>
-        <w:spacing w:after="120" w:line="240" w:lineRule="auto"/>
-        <w:rPr>
-          <w:rFonts w:ascii="Times New Roman" w:hAnsi="Times New Roman" w:cs="Times New Roman"/>
-          <w:sz w:val="24"/>
-          <w:szCs w:val="24"/>
-        </w:rPr>
-      </w:pPr>
-      <w:r>
-        <w:rPr>
-          <w:rFonts w:ascii="Times New Roman" w:hAnsi="Times New Roman" w:cs="Times New Roman"/>
-          <w:sz w:val="24"/>
-          <w:szCs w:val="24"/>
-        </w:rPr>
-        <w:t>I then</w:t>
-      </w:r>
-      <w:r>
-        <w:rPr>
-          <w:rFonts w:ascii="Times New Roman" w:hAnsi="Times New Roman" w:cs="Times New Roman"/>
-          <w:sz w:val="24"/>
-          <w:szCs w:val="24"/>
-        </w:rPr>
-        <w:t xml:space="preserve"> change my polling so that when stream is inactive it is only polling AIN0, and not AIN2 and AIN3.  The initial glitch is then gone.  I therefore believe this problem is relat</w:t>
-      </w:r>
-      <w:r>
-        <w:rPr>
-          <w:rFonts w:ascii="Times New Roman" w:hAnsi="Times New Roman" w:cs="Times New Roman"/>
-          <w:sz w:val="24"/>
-          <w:szCs w:val="24"/>
-        </w:rPr>
-        <w:t>ed to the cross-talk issue (#9</w:t>
-      </w:r>
-      <w:r>
-        <w:rPr>
-          <w:rFonts w:ascii="Times New Roman" w:hAnsi="Times New Roman" w:cs="Times New Roman"/>
-          <w:sz w:val="24"/>
-          <w:szCs w:val="24"/>
-        </w:rPr>
-        <w:t>) above.</w:t>
-      </w:r>
-    </w:p>
-    <w:p>
-      <w:pPr>
-        <w:spacing w:after="120" w:line="240" w:lineRule="auto"/>
-        <w:rPr>
-          <w:rFonts w:ascii="Times New Roman" w:hAnsi="Times New Roman" w:cs="Times New Roman"/>
-          <w:sz w:val="24"/>
-          <w:szCs w:val="24"/>
-        </w:rPr>
-      </w:pPr>
-      <w:r>
-        <w:rPr>
-          <w:noProof/>
-        </w:rPr>
-        <w:drawing>
-          <wp:inline distT="0" distB="0" distL="0" distR="0" wp14:anchorId="4C7E2B6C" wp14:editId="3BECE0D6">
-            <wp:extent cx="5943600" cy="2708275"/>
-            <wp:effectExtent l="0" t="0" r="0" b="0"/>
-            <wp:docPr id="9" name="Picture 9"/>
+          <wp:inline distT="0" distB="0" distL="0" distR="0" wp14:anchorId="245EBAAA" wp14:editId="20ED22F4">
+            <wp:extent cx="1828800" cy="3610535"/>
+            <wp:effectExtent l="0" t="0" r="0" b="9525"/>
+            <wp:docPr id="7" name="Picture 7"/>
             <wp:cNvGraphicFramePr>
               <a:graphicFrameLocks xmlns:a="http://schemas.openxmlformats.org/drawingml/2006/main" noChangeAspect="1"/>
             </wp:cNvGraphicFramePr>
@@ -4471,6 +4373,83 @@
                   <pic:spPr>
                     <a:xfrm>
                       <a:off x="0" y="0"/>
+                      <a:ext cx="1828800" cy="3610535"/>
+                    </a:xfrm>
+                    <a:prstGeom prst="rect">
+                      <a:avLst/>
+                    </a:prstGeom>
+                  </pic:spPr>
+                </pic:pic>
+              </a:graphicData>
+            </a:graphic>
+          </wp:inline>
+        </w:drawing>
+      </w:r>
+    </w:p>
+    <w:p>
+      <w:pPr>
+        <w:spacing w:after="120" w:line="240" w:lineRule="auto"/>
+        <w:rPr>
+          <w:rFonts w:ascii="Times New Roman" w:hAnsi="Times New Roman" w:cs="Times New Roman"/>
+          <w:sz w:val="24"/>
+          <w:szCs w:val="24"/>
+        </w:rPr>
+      </w:pPr>
+      <w:r>
+        <w:rPr>
+          <w:rFonts w:ascii="Times New Roman" w:hAnsi="Times New Roman" w:cs="Times New Roman"/>
+          <w:sz w:val="24"/>
+          <w:szCs w:val="24"/>
+        </w:rPr>
+        <w:t>This shows the stream in data.  The vertical axis is actually temperature, not Volts.  Note that the temperature starts at 22.5 and drops to 21.5 in the first 0.25 seconds.</w:t>
+      </w:r>
+      <w:r>
+        <w:rPr>
+          <w:rFonts w:ascii="Times New Roman" w:hAnsi="Times New Roman" w:cs="Times New Roman"/>
+          <w:sz w:val="24"/>
+          <w:szCs w:val="24"/>
+        </w:rPr>
+        <w:t xml:space="preserve">  This is reproducible, it happens on every scan.</w:t>
+      </w:r>
+    </w:p>
+    <w:p>
+      <w:pPr>
+        <w:spacing w:after="120" w:line="240" w:lineRule="auto"/>
+        <w:jc w:val="center"/>
+        <w:rPr>
+          <w:rFonts w:ascii="Times New Roman" w:hAnsi="Times New Roman" w:cs="Times New Roman"/>
+          <w:sz w:val="24"/>
+          <w:szCs w:val="24"/>
+        </w:rPr>
+      </w:pPr>
+      <w:r>
+        <w:rPr>
+          <w:noProof/>
+        </w:rPr>
+        <w:drawing>
+          <wp:inline distT="0" distB="0" distL="0" distR="0" wp14:anchorId="4E5E1689" wp14:editId="093B196F">
+            <wp:extent cx="5943600" cy="2708275"/>
+            <wp:effectExtent l="0" t="0" r="0" b="0"/>
+            <wp:docPr id="8" name="Picture 8"/>
+            <wp:cNvGraphicFramePr>
+              <a:graphicFrameLocks xmlns:a="http://schemas.openxmlformats.org/drawingml/2006/main" noChangeAspect="1"/>
+            </wp:cNvGraphicFramePr>
+            <a:graphic xmlns:a="http://schemas.openxmlformats.org/drawingml/2006/main">
+              <a:graphicData uri="http://schemas.openxmlformats.org/drawingml/2006/picture">
+                <pic:pic xmlns:pic="http://schemas.openxmlformats.org/drawingml/2006/picture">
+                  <pic:nvPicPr>
+                    <pic:cNvPr id="1" name=""/>
+                    <pic:cNvPicPr/>
+                  </pic:nvPicPr>
+                  <pic:blipFill>
+                    <a:blip r:embed="rId18"/>
+                    <a:stretch>
+                      <a:fillRect/>
+                    </a:stretch>
+                  </pic:blipFill>
+                  <pic:spPr>
+                    <a:xfrm>
+                      <a:off x="0" y="0"/>
                       <a:ext cx="5943600" cy="2708275"/>
                     </a:xfrm>
                     <a:prstGeom prst="rect">
@@ -4496,6 +4475,117 @@
       <w:r>
         <w:rPr>
           <w:rFonts w:ascii="Times New Roman" w:hAnsi="Times New Roman" w:cs="Times New Roman"/>
+          <w:sz w:val="24"/>
+          <w:szCs w:val="24"/>
+        </w:rPr>
+        <w:lastRenderedPageBreak/>
+        <w:t>Increasing STREAM_SETTLING_US to 1000 does not change the result.  This is expected since I am only scanning 1 input, STREAM_SETTLING_US should do nothing.</w:t>
+      </w:r>
+    </w:p>
+    <w:p>
+      <w:pPr>
+        <w:spacing w:after="120" w:line="240" w:lineRule="auto"/>
+        <w:rPr>
+          <w:rFonts w:ascii="Times New Roman" w:hAnsi="Times New Roman" w:cs="Times New Roman"/>
+          <w:sz w:val="24"/>
+          <w:szCs w:val="24"/>
+        </w:rPr>
+      </w:pPr>
+      <w:r>
+        <w:rPr>
+          <w:rFonts w:ascii="Times New Roman" w:hAnsi="Times New Roman" w:cs="Times New Roman"/>
+          <w:sz w:val="24"/>
+          <w:szCs w:val="24"/>
+        </w:rPr>
+        <w:t>I then</w:t>
+      </w:r>
+      <w:r>
+        <w:rPr>
+          <w:rFonts w:ascii="Times New Roman" w:hAnsi="Times New Roman" w:cs="Times New Roman"/>
+          <w:sz w:val="24"/>
+          <w:szCs w:val="24"/>
+        </w:rPr>
+        <w:t xml:space="preserve"> change my polling so that when stream is inactive it is only polling AIN0, and not AIN2 and AIN3.  The initial glitch is then gone.  I therefore believe this problem is relat</w:t>
+      </w:r>
+      <w:r>
+        <w:rPr>
+          <w:rFonts w:ascii="Times New Roman" w:hAnsi="Times New Roman" w:cs="Times New Roman"/>
+          <w:sz w:val="24"/>
+          <w:szCs w:val="24"/>
+        </w:rPr>
+        <w:t>ed to the cross-talk issue (#9</w:t>
+      </w:r>
+      <w:r>
+        <w:rPr>
+          <w:rFonts w:ascii="Times New Roman" w:hAnsi="Times New Roman" w:cs="Times New Roman"/>
+          <w:sz w:val="24"/>
+          <w:szCs w:val="24"/>
+        </w:rPr>
+        <w:t>) above.</w:t>
+      </w:r>
+    </w:p>
+    <w:p>
+      <w:pPr>
+        <w:spacing w:after="120" w:line="240" w:lineRule="auto"/>
+        <w:rPr>
+          <w:rFonts w:ascii="Times New Roman" w:hAnsi="Times New Roman" w:cs="Times New Roman"/>
+          <w:sz w:val="24"/>
+          <w:szCs w:val="24"/>
+        </w:rPr>
+      </w:pPr>
+      <w:r>
+        <w:rPr>
+          <w:noProof/>
+        </w:rPr>
+        <w:drawing>
+          <wp:inline distT="0" distB="0" distL="0" distR="0" wp14:anchorId="4C7E2B6C" wp14:editId="3BECE0D6">
+            <wp:extent cx="5943600" cy="2708275"/>
+            <wp:effectExtent l="0" t="0" r="0" b="0"/>
+            <wp:docPr id="9" name="Picture 9"/>
+            <wp:cNvGraphicFramePr>
+              <a:graphicFrameLocks xmlns:a="http://schemas.openxmlformats.org/drawingml/2006/main" noChangeAspect="1"/>
+            </wp:cNvGraphicFramePr>
+            <a:graphic xmlns:a="http://schemas.openxmlformats.org/drawingml/2006/main">
+              <a:graphicData uri="http://schemas.openxmlformats.org/drawingml/2006/picture">
+                <pic:pic xmlns:pic="http://schemas.openxmlformats.org/drawingml/2006/picture">
+                  <pic:nvPicPr>
+                    <pic:cNvPr id="1" name=""/>
+                    <pic:cNvPicPr/>
+                  </pic:nvPicPr>
+                  <pic:blipFill>
+                    <a:blip r:embed="rId19"/>
+                    <a:stretch>
+                      <a:fillRect/>
+                    </a:stretch>
+                  </pic:blipFill>
+                  <pic:spPr>
+                    <a:xfrm>
+                      <a:off x="0" y="0"/>
+                      <a:ext cx="5943600" cy="2708275"/>
+                    </a:xfrm>
+                    <a:prstGeom prst="rect">
+                      <a:avLst/>
+                    </a:prstGeom>
+                  </pic:spPr>
+                </pic:pic>
+              </a:graphicData>
+            </a:graphic>
+          </wp:inline>
+        </w:drawing>
+      </w:r>
+    </w:p>
+    <w:p>
+      <w:pPr>
+        <w:spacing w:after="120" w:line="240" w:lineRule="auto"/>
+        <w:rPr>
+          <w:rFonts w:ascii="Times New Roman" w:hAnsi="Times New Roman" w:cs="Times New Roman"/>
+          <w:sz w:val="24"/>
+          <w:szCs w:val="24"/>
+        </w:rPr>
+      </w:pPr>
+      <w:r>
+        <w:rPr>
+          <w:rFonts w:ascii="Times New Roman" w:hAnsi="Times New Roman" w:cs="Times New Roman"/>
           <w:b/>
           <w:sz w:val="24"/>
           <w:szCs w:val="24"/>
@@ -4526,52 +4616,51 @@
           <w:sz w:val="24"/>
           <w:szCs w:val="24"/>
         </w:rPr>
-        <w:t xml:space="preserve"> said on 11/11/2022 that he was not able to reproduce the problem.  I should provide a test program that reproduces the problem.</w:t>
-      </w:r>
-    </w:p>
-    <w:p>
-      <w:pPr>
-        <w:spacing w:after="120" w:line="240" w:lineRule="auto"/>
-        <w:rPr>
-          <w:rFonts w:ascii="Times New Roman" w:hAnsi="Times New Roman" w:cs="Times New Roman"/>
-          <w:sz w:val="24"/>
-          <w:szCs w:val="24"/>
-        </w:rPr>
-      </w:pPr>
-      <w:r>
-        <w:rPr>
-          <w:rFonts w:ascii="Times New Roman" w:hAnsi="Times New Roman" w:cs="Times New Roman"/>
-          <w:sz w:val="24"/>
-          <w:szCs w:val="24"/>
-        </w:rPr>
-        <w:t xml:space="preserve">I wrote a test program, test_temp_t7pro.c that demonstrates the problem.  I sent the program and another Word document, </w:t>
-      </w:r>
-      <w:r>
-        <w:rPr>
-          <w:rFonts w:ascii="Times New Roman" w:hAnsi="Times New Roman" w:cs="Times New Roman"/>
-          <w:sz w:val="24"/>
-          <w:szCs w:val="24"/>
-        </w:rPr>
-        <w:t>LabJack_T7-PRO_issues.docx</w:t>
-      </w:r>
-      <w:r>
-        <w:rPr>
-          <w:rFonts w:ascii="Times New Roman" w:hAnsi="Times New Roman" w:cs="Times New Roman"/>
-          <w:sz w:val="24"/>
-          <w:szCs w:val="24"/>
-        </w:rPr>
-        <w:t xml:space="preserve"> which shows the results of the test program.</w:t>
-      </w:r>
-    </w:p>
-    <w:p>
-      <w:pPr>
-        <w:rPr>
-          <w:rFonts w:ascii="Times New Roman" w:hAnsi="Times New Roman" w:cs="Times New Roman"/>
-          <w:b/>
-          <w:sz w:val="24"/>
-          <w:szCs w:val="24"/>
-        </w:rPr>
-      </w:pPr>
+        <w:t xml:space="preserve"> said on 11/18/2022 that the problem was </w:t>
+      </w:r>
+      <w:proofErr w:type="gramStart"/>
+      <w:r>
+        <w:rPr>
+          <w:rFonts w:ascii="Times New Roman" w:hAnsi="Times New Roman" w:cs="Times New Roman"/>
+          <w:sz w:val="24"/>
+          <w:szCs w:val="24"/>
+        </w:rPr>
+        <w:t>the I</w:t>
+      </w:r>
+      <w:proofErr w:type="gramEnd"/>
+      <w:r>
+        <w:rPr>
+          <w:rFonts w:ascii="Times New Roman" w:hAnsi="Times New Roman" w:cs="Times New Roman"/>
+          <w:sz w:val="24"/>
+          <w:szCs w:val="24"/>
+        </w:rPr>
+        <w:t xml:space="preserve"> needed to add a 100 K ohm resistor between the negative thermocouple input and ground.  That fixes the problem.  The need for the resistor is documented here:</w:t>
+      </w:r>
+    </w:p>
+    <w:p>
+      <w:hyperlink r:id="rId20" w:history="1">
+        <w:r>
+          <w:rPr>
+            <w:rStyle w:val="Hyperlink"/>
+          </w:rPr>
+          <w:t>https://labjack.com/pages/support?doc=/app-notes/sensor-types-app-note/thermocouples-with-the-t7-app-note/</w:t>
+        </w:r>
+      </w:hyperlink>
+      <w:r>
+        <w:t xml:space="preserve"> </w:t>
+      </w:r>
+    </w:p>
+    <w:p>
+      <w:pPr>
+        <w:rPr>
+          <w:rFonts w:ascii="Times New Roman" w:hAnsi="Times New Roman" w:cs="Times New Roman"/>
+          <w:b/>
+          <w:sz w:val="24"/>
+          <w:szCs w:val="24"/>
+        </w:rPr>
+      </w:pPr>
+      <w:bookmarkStart w:id="0" w:name="_GoBack"/>
+      <w:bookmarkEnd w:id="0"/>
       <w:r>
         <w:rPr>
           <w:rFonts w:ascii="Times New Roman" w:hAnsi="Times New Roman" w:cs="Times New Roman"/>
@@ -5773,23 +5862,7 @@
           <w:sz w:val="24"/>
           <w:szCs w:val="24"/>
         </w:rPr>
-        <w:t xml:space="preserve">I changed the driver to use </w:t>
-      </w:r>
-      <w:r>
-        <w:rPr>
-          <w:rFonts w:ascii="Times New Roman" w:hAnsi="Times New Roman" w:cs="Times New Roman"/>
-          <w:sz w:val="24"/>
-          <w:szCs w:val="24"/>
-        </w:rPr>
-        <w:t>LJM_STREAM_SCANS_RETURN_ALL_OR_NONE</w:t>
-      </w:r>
-      <w:r>
-        <w:rPr>
-          <w:rFonts w:ascii="Times New Roman" w:hAnsi="Times New Roman" w:cs="Times New Roman"/>
-          <w:sz w:val="24"/>
-          <w:szCs w:val="24"/>
-        </w:rPr>
-        <w:t>.  This has 2 benefits:</w:t>
+        <w:t>I changed the driver to use LJM_STREAM_SCANS_RETURN_ALL_OR_NONE.  This has 2 benefits:</w:t>
       </w:r>
     </w:p>
     <w:p>
@@ -6018,17 +6091,7 @@
           <w:sz w:val="24"/>
           <w:szCs w:val="24"/>
         </w:rPr>
-        <w:t>scans</w:t>
-      </w:r>
-      <w:bookmarkStart w:id="0" w:name="_GoBack"/>
-      <w:bookmarkEnd w:id="0"/>
-      <w:r>
-        <w:rPr>
-          <w:rFonts w:ascii="Times New Roman" w:hAnsi="Times New Roman" w:cs="Times New Roman"/>
-          <w:sz w:val="24"/>
-          <w:szCs w:val="24"/>
-        </w:rPr>
-        <w:t>PerRead</w:t>
+        <w:t>scansPerRead</w:t>
       </w:r>
       <w:proofErr w:type="spellEnd"/>
       <w:r>
@@ -6401,15 +6464,6 @@
   </w:num>
   <w:num w:numId="3">
     <w:abstractNumId w:val="2"/>
-    <w:lvlOverride w:ilvl="0"/>
-    <w:lvlOverride w:ilvl="1"/>
-    <w:lvlOverride w:ilvl="2"/>
-    <w:lvlOverride w:ilvl="3"/>
-    <w:lvlOverride w:ilvl="4"/>
-    <w:lvlOverride w:ilvl="5"/>
-    <w:lvlOverride w:ilvl="6"/>
-    <w:lvlOverride w:ilvl="7"/>
-    <w:lvlOverride w:ilvl="8"/>
   </w:num>
 </w:numbering>
 </file>
@@ -6865,6 +6919,18 @@
       <w:contextualSpacing/>
     </w:pPr>
   </w:style>
+  <w:style w:type="character" w:styleId="Hyperlink">
+    <w:name w:val="Hyperlink"/>
+    <w:basedOn w:val="DefaultParagraphFont"/>
+    <w:uiPriority w:val="99"/>
+    <w:semiHidden/>
+    <w:unhideWhenUsed/>
+    <w:rsid w:val="00895D85"/>
+    <w:rPr>
+      <w:color w:val="0000FF"/>
+      <w:u w:val="single"/>
+    </w:rPr>
+  </w:style>
 </w:styles>
 </file>
 
@@ -7134,7 +7200,7 @@
 </file>
 
 <file path=customXml/itemProps1.xml><?xml version="1.0" encoding="utf-8"?>
-<ds:datastoreItem xmlns:ds="http://schemas.openxmlformats.org/officeDocument/2006/customXml" ds:itemID="{3F8EF131-4BF0-45EA-BD3C-3A187B0F1927}">
+<ds:datastoreItem xmlns:ds="http://schemas.openxmlformats.org/officeDocument/2006/customXml" ds:itemID="{7934CEA8-00D4-45FF-BEA8-61EFD9E20C03}">
   <ds:schemaRefs>
     <ds:schemaRef ds:uri="http://schemas.openxmlformats.org/officeDocument/2006/bibliography"/>
   </ds:schemaRefs>

</xml_diff>